<commit_message>
rework intro, add sources
</commit_message>
<xml_diff>
--- a/protokoll_CCTB.docx
+++ b/protokoll_CCTB.docx
@@ -123,7 +123,111 @@
           <w:rFonts w:ascii="Arial" w:hAnsi="Arial" w:cs="Arial"/>
           <w:lang w:val="en-US"/>
         </w:rPr>
-        <w:t xml:space="preserve">Prostate Cancer (PC) is of great interest for medical research. Of the various established imaging methods, PSMA-directed positron emission tomography (PET) has proven itself as a reliable method for diagnosing and detecting recurrent prostate cancer as well as metastasis. A deep learning model previously trained on [18F] prostate-specific membrane antigen (PSMA)-1007 PET scans to detect local PC recurrence serves as a baseline for comparison of performance. Training another model with classic machine learning methods on the same dataset, the goal was to see how close in performance we could get with as simple an approach as possible. </w:t>
+        <w:t>Prostate Cancer (PC) is of great interest for medical research</w:t>
+      </w:r>
+      <w:r>
+        <w:rPr>
+          <w:rFonts w:ascii="Arial" w:hAnsi="Arial" w:cs="Arial"/>
+          <w:lang w:val="en-US"/>
+        </w:rPr>
+        <w:t xml:space="preserve"> </w:t>
+      </w:r>
+      <w:r>
+        <w:rPr>
+          <w:rFonts w:ascii="Arial" w:hAnsi="Arial" w:cs="Arial"/>
+          <w:lang w:val="en-US"/>
+        </w:rPr>
+        <w:fldChar w:fldCharType="begin"/>
+      </w:r>
+      <w:r>
+        <w:rPr>
+          <w:rFonts w:ascii="Arial" w:hAnsi="Arial" w:cs="Arial"/>
+          <w:lang w:val="en-US"/>
+        </w:rPr>
+        <w:instrText xml:space="preserve"> ADDIN ZOTERO_ITEM CSL_CITATION {"citationID":"KjSVMvJs","properties":{"formattedCitation":"[1]","plainCitation":"[1]","noteIndex":0},"citationItems":[{"id":37,"uris":["http://zotero.org/users/18889678/items/9AWSGKS5"],"itemData":{"id":37,"type":"article-journal","abstract":"This article provides a status report on the global burden of cancer worldwide using the GLOBOCAN 2018 estimates of cancer incidence and mortality produced by the International Agency for Research on Cancer, with a focus on geographic variability across 20 world regions. There will be an estimated 18.1 million new cancer cases (17.0 million excluding nonmelanoma skin cancer) and 9.6 million cancer deaths (9.5 million excluding nonmelanoma skin cancer) in 2018. In both sexes combined, lung cancer is the most commonly diagnosed cancer (11.6% of the total cases) and the leading cause of cancer death (18.4% of the total cancer deaths), closely followed by female breast cancer (11.6%), prostate cancer (7.1%), and colorectal cancer (6.1%) for incidence and colorectal cancer (9.2%), stomach cancer (8.2%), and liver cancer (8.2%) for mortality. Lung cancer is the most frequent cancer and the leading cause of cancer death among males, followed by prostate and colorectal cancer (for incidence) and liver and stomach cancer (for mortality). Among females, breast cancer is the most commonly diagnosed cancer and the leading cause of cancer death, followed by colorectal and lung cancer (for incidence), and vice versa (for mortality); cervical cancer ranks fourth for both incidence and mortality. The most frequently diagnosed cancer and the leading cause of cancer death, however, substantially vary across countries and within each country depending on the degree of economic development and associated social and life style factors. It is noteworthy that high-quality cancer registry data, the basis for planning and implementing evidence-based cancer control programs, are not available in most low- and middle-income countries. The Global Initiative for Cancer Registry Development is an international partnership that supports better estimation, as well as the collection and use of local data, to prioritize and evaluate national cancer control efforts. CA: A Cancer Journal for Clinicians 2018;0:1-31. © 2018 American Cancer Society.","container-title":"CA: a cancer journal for clinicians","DOI":"10.3322/caac.21492","ISSN":"1542-4863","issue":"6","journalAbbreviation":"CA Cancer J Clin","language":"eng","note":"PMID: 30207593","page":"394-424","source":"PubMed","title":"Global cancer statistics 2018: GLOBOCAN estimates of incidence and mortality worldwide for 36 cancers in 185 countries","title-short":"Global cancer statistics 2018","volume":"68","author":[{"family":"Bray","given":"Freddie"},{"family":"Ferlay","given":"Jacques"},{"family":"Soerjomataram","given":"Isabelle"},{"family":"Siegel","given":"Rebecca L."},{"family":"Torre","given":"Lindsey A."},{"family":"Jemal","given":"Ahmedin"}],"issued":{"date-parts":[["2018",11]]},"citation-key":"brayGlobalCancerStatistics2018"}}],"schema":"https://github.com/citation-style-language/schema/raw/master/csl-citation.json"} </w:instrText>
+      </w:r>
+      <w:r>
+        <w:rPr>
+          <w:rFonts w:ascii="Arial" w:hAnsi="Arial" w:cs="Arial"/>
+          <w:lang w:val="en-US"/>
+        </w:rPr>
+        <w:fldChar w:fldCharType="separate"/>
+      </w:r>
+      <w:r>
+        <w:rPr>
+          <w:rFonts w:ascii="Arial" w:hAnsi="Arial" w:cs="Arial"/>
+          <w:lang w:val="en-US"/>
+        </w:rPr>
+        <w:t>[1]</w:t>
+      </w:r>
+      <w:r>
+        <w:rPr>
+          <w:rFonts w:ascii="Arial" w:hAnsi="Arial" w:cs="Arial"/>
+          <w:lang w:val="en-US"/>
+        </w:rPr>
+        <w:fldChar w:fldCharType="end"/>
+      </w:r>
+      <w:r>
+        <w:rPr>
+          <w:rFonts w:ascii="Arial" w:hAnsi="Arial" w:cs="Arial"/>
+          <w:lang w:val="en-US"/>
+        </w:rPr>
+        <w:t>.</w:t>
+      </w:r>
+      <w:r>
+        <w:rPr>
+          <w:rFonts w:ascii="Arial" w:hAnsi="Arial" w:cs="Arial"/>
+          <w:lang w:val="en-US"/>
+        </w:rPr>
+        <w:t xml:space="preserve"> Of the various established imaging methods, PSMA-directed positron emission tomography (PET) has proven itself as a reliable method for diagnosing and detecting recurrent prostate cancer as well as metastasis. A deep learning model previously trained on [18F] prostate-specific membrane antigen (PSMA)-1007 PET scans to detect local PC recurrence serves as a baseline for comparison of performance</w:t>
+      </w:r>
+      <w:r>
+        <w:rPr>
+          <w:rFonts w:ascii="Arial" w:hAnsi="Arial" w:cs="Arial"/>
+          <w:lang w:val="en-US"/>
+        </w:rPr>
+        <w:t xml:space="preserve"> </w:t>
+      </w:r>
+      <w:r>
+        <w:rPr>
+          <w:rFonts w:ascii="Arial" w:hAnsi="Arial" w:cs="Arial"/>
+          <w:lang w:val="en-US"/>
+        </w:rPr>
+        <w:fldChar w:fldCharType="begin"/>
+      </w:r>
+      <w:r>
+        <w:rPr>
+          <w:rFonts w:ascii="Arial" w:hAnsi="Arial" w:cs="Arial"/>
+          <w:lang w:val="en-US"/>
+        </w:rPr>
+        <w:instrText xml:space="preserve"> ADDIN ZOTERO_ITEM CSL_CITATION {"citationID":"S4e3B0WB","properties":{"formattedCitation":"[2]","plainCitation":"[2]","noteIndex":0},"citationItems":[{"id":34,"uris":["http://zotero.org/users/18889678/items/6K8WNNSS"],"itemData":{"id":34,"type":"article-journal","abstract":"Background: Prostate cancer (PC) is a leading cause of cancer-related deaths in men worldwide. PSMA-directed positron emission tomography (PET) has shown promising results in detecting recurrent PC and metastasis, improving the accuracy of diagnosis and treatment planning. To evaluate an artificial intelligence (AI) model based on [18F]-prostate specific membrane antigen (PSMA)-1007 PET datasets for the detection of local recurrence in patients with prostate cancer. Methods: We retrospectively analyzed 1404 [18F]-PSMA-1007 PET/CTs from patients with histologically confirmed prostate cancer. Artificial neural networks were trained to recognize the presence of local recurrence based on the PET data. First, the hyperparameters were optimized for an initial model (model A). Subsequently, the bladder was localized using an already published model and a model (model B) was trained only on a 20 cm cube around the bladder. Finally, two separate models were trained on the same section depending on the prostatectomy status (model C (post-prostatectomy) and model D (non-operated)). Results: Model A achieved an accuracy of 56% on the validation data. By restricting the region to the area around the bladder, Model B achieved a validation accuracy of 71%. When validating the specialized models according to prostatectomy status, model C achieved an accuracy of 77% and model D an accuracy of 77%. All models achieved accuracies of almost 100% on the training data, indicating overfitting. Conclusions: For the presented task, 1404 examinations were insufficient to reach an accuracy of over 90% even when employing data augmentation, including additional metadata and performing automated hyperparameter optimization. The low F1-score and AUC values indicate that none of the presented models produce reliable results. However, we will facilitate future research and the development of better models by openly sharing our source code and all pre-trained models for transfer learning.","container-title":"Cancers","DOI":"10.3390/cancers17091575","ISSN":"2072-6694","issue":"9","language":"en","license":"http://creativecommons.org/licenses/by/3.0/","note":"publisher: Multidisciplinary Digital Publishing Institute","page":"1575","source":"www.mdpi.com","title":"Detection of Local Prostate Cancer Recurrence from PET/CT Scans Using Deep Learning","volume":"17","author":[{"family":"Korb","given":"Marko"},{"family":"Efetürk","given":"Hülya"},{"family":"Jedamzik","given":"Tim"},{"family":"Hartrampf","given":"Philipp E."},{"family":"Kosmala","given":"Aleksander"},{"family":"Serfling","given":"Sebastian E."},{"family":"Dirk","given":"Robin"},{"family":"Michalski","given":"Kerstin"},{"family":"Buck","given":"Andreas K."},{"family":"Werner","given":"Rudolf A."},{"family":"Schlötelburg","given":"Wiebke"},{"family":"Ankenbrand","given":"Markus J."}],"issued":{"date-parts":[["2025",1]]},"citation-key":"korbDetectionLocalProstate2025"}}],"schema":"https://github.com/citation-style-language/schema/raw/master/csl-citation.json"} </w:instrText>
+      </w:r>
+      <w:r>
+        <w:rPr>
+          <w:rFonts w:ascii="Arial" w:hAnsi="Arial" w:cs="Arial"/>
+          <w:lang w:val="en-US"/>
+        </w:rPr>
+        <w:fldChar w:fldCharType="separate"/>
+      </w:r>
+      <w:r>
+        <w:rPr>
+          <w:rFonts w:ascii="Arial" w:hAnsi="Arial" w:cs="Arial"/>
+        </w:rPr>
+        <w:t>[2]</w:t>
+      </w:r>
+      <w:r>
+        <w:rPr>
+          <w:rFonts w:ascii="Arial" w:hAnsi="Arial" w:cs="Arial"/>
+          <w:lang w:val="en-US"/>
+        </w:rPr>
+        <w:fldChar w:fldCharType="end"/>
+      </w:r>
+      <w:r>
+        <w:rPr>
+          <w:rFonts w:ascii="Arial" w:hAnsi="Arial" w:cs="Arial"/>
+          <w:lang w:val="en-US"/>
+        </w:rPr>
+        <w:t xml:space="preserve">. Training another model with classic machine learning methods on the same dataset, the goal was to see how close in performance we could get with as simple an approach as possible. </w:t>
       </w:r>
     </w:p>
     <w:p>
@@ -293,39 +397,139 @@
           <w:rFonts w:ascii="Arial" w:hAnsi="Arial" w:cs="Arial"/>
           <w:lang w:val="en-US"/>
         </w:rPr>
-        <w:t xml:space="preserve">To achieve proper documentation and uphold a basic scientific standard, trackable version control was required. For this </w:t>
-      </w:r>
-      <w:r>
-        <w:rPr>
-          <w:rFonts w:ascii="Arial" w:hAnsi="Arial" w:cs="Arial"/>
-          <w:lang w:val="en-US"/>
-        </w:rPr>
-        <w:t>reason,</w:t>
-      </w:r>
-      <w:r>
-        <w:rPr>
-          <w:rFonts w:ascii="Arial" w:hAnsi="Arial" w:cs="Arial"/>
-          <w:lang w:val="en-US"/>
-        </w:rPr>
-        <w:t xml:space="preserve"> learning basic version control via Git/GitHub in a "data carpentry" course was required.</w:t>
-      </w:r>
-    </w:p>
-    <w:p>
-      <w:pPr>
-        <w:pStyle w:val="PlainText"/>
-        <w:spacing w:line="360" w:lineRule="auto"/>
-        <w:jc w:val="both"/>
-        <w:rPr>
-          <w:rFonts w:ascii="Arial" w:hAnsi="Arial" w:cs="Arial"/>
-          <w:lang w:val="en-US"/>
-        </w:rPr>
-      </w:pPr>
-      <w:r>
-        <w:rPr>
-          <w:rFonts w:ascii="Arial" w:hAnsi="Arial" w:cs="Arial"/>
-          <w:lang w:val="en-US"/>
-        </w:rPr>
-        <w:t>Following this, the goal was to have a comprehensive overview across all future models and metrics, for this purpose MLflow was used, as it offers easy-to-understand insights and comparison across models, as well as additional version control. As a base for all models, the repository scikit-learn was utilized, it offers comprehensive documentation, making it easier to understand and adjust models for our intended use.</w:t>
+        <w:t xml:space="preserve">In recent years artificial intelligence (AI) has shown great promise in the medical field by processing large quantities of data that would otherwise require medical professionals to spend a large amount of time on manually analyzing </w:t>
+      </w:r>
+      <w:r>
+        <w:rPr>
+          <w:rFonts w:ascii="Arial" w:hAnsi="Arial" w:cs="Arial"/>
+          <w:lang w:val="en-US"/>
+        </w:rPr>
+        <w:fldChar w:fldCharType="begin"/>
+      </w:r>
+      <w:r>
+        <w:rPr>
+          <w:rFonts w:ascii="Arial" w:hAnsi="Arial" w:cs="Arial"/>
+          <w:lang w:val="en-US"/>
+        </w:rPr>
+        <w:instrText xml:space="preserve"> ADDIN ZOTERO_ITEM CSL_CITATION {"citationID":"bJrkJa2U","properties":{"formattedCitation":"[3]","plainCitation":"[3]","noteIndex":0},"citationItems":[{"id":33,"uris":["http://zotero.org/users/18889678/items/WBYHP394"],"itemData":{"id":33,"type":"article-journal","abstract":"Objective\nThis review provides a comprehensive overview of the current research landscape on artificial intelligence (AI) in prostate cancer (PCa) management, highlighting its potential to enhance diagnosis, improve medical image quality, facilitate risk stratification, and aid prognosis. The review also identifies opportunities and challenges associated with integrating AI into clinical practice.\nMethods\nThis review synthesizes findings from recent studies on AI applications in PCa management. It examines the use of machine learning and deep learning techniques in diagnostic imaging, surgical skill assessment, and outcome prediction. The analysis emphasizes empirical evidence demonstrating the efficacy and limitations of AI models in clinical settings.\nResults\nAI, particularly machine learning and deep learning algorithms, is improving diagnostic accuracy by analyzing medical images with greater efficiency and precision compared to traditional methods. AI-based tools are also being developed for surgical skill assessment, offering objective evaluations and feedback to surgeons. Additionally, AI applications in predicting patient outcomes are facilitating the creation of personalized treatment plans. Empirical evidence shows that AI models exhibit higher sensitivity and specificity in detecting clinically significant PCa, outperforming conventional diagnostic techniques.\nConclusion\nAI holds significant promise for transforming PCa management by improving diagnostic accuracy, personalizing treatment plans, and enhancing patient outcomes. While the evidence underscores its potential, challenges such as the need for larger, more diverse datasets and addressing implementation barriers remain critical. Despite these hurdles, the benefits of AI in PCa management represent a compelling area for future research and clinical integration.","container-title":"Asian Journal of Urology","DOI":"10.1016/j.ajur.2024.12.001","ISSN":"2214-3882","journalAbbreviation":"Asian Journal of Urology","source":"ScienceDirect","title":"Advancements in artificial intelligence for prostate cancer: Optimizing diagnosis, treatment, and prognostic assessment","title-short":"Advancements in artificial intelligence for prostate cancer","URL":"https://www.sciencedirect.com/science/article/pii/S2214388225000074","author":[{"family":"Arita","given":"Yuki"},{"family":"Roest","given":"Christian"},{"family":"Kwee","given":"Thomas C."},{"family":"Paudyal","given":"Ramesh"},{"family":"Lema-Dopico","given":"Alfonso"},{"family":"Fransen","given":"Stefan"},{"family":"Hirahara","given":"Daisuke"},{"family":"Takaya","given":"Eichi"},{"family":"Ueda","given":"Ryo"},{"family":"Ruby","given":"Lisa"},{"family":"Nissan","given":"Noam"},{"family":"Schwartz","given":"Lawrence H."},{"family":"Shukla-Dave","given":"Amita"},{"family":"Akin","given":"Oguz"}],"accessed":{"date-parts":[["2025",12,1]]},"issued":{"date-parts":[["2025",2,21]]},"citation-key":"aritaAdvancementsArtificialIntelligence2025"}}],"schema":"https://github.com/citation-style-language/schema/raw/master/csl-citation.json"} </w:instrText>
+      </w:r>
+      <w:r>
+        <w:rPr>
+          <w:rFonts w:ascii="Arial" w:hAnsi="Arial" w:cs="Arial"/>
+          <w:lang w:val="en-US"/>
+        </w:rPr>
+        <w:fldChar w:fldCharType="separate"/>
+      </w:r>
+      <w:r>
+        <w:rPr>
+          <w:rFonts w:ascii="Arial" w:hAnsi="Arial" w:cs="Arial"/>
+        </w:rPr>
+        <w:t>[3]</w:t>
+      </w:r>
+      <w:r>
+        <w:rPr>
+          <w:rFonts w:ascii="Arial" w:hAnsi="Arial" w:cs="Arial"/>
+          <w:lang w:val="en-US"/>
+        </w:rPr>
+        <w:fldChar w:fldCharType="end"/>
+      </w:r>
+      <w:r>
+        <w:rPr>
+          <w:rFonts w:ascii="Arial" w:hAnsi="Arial" w:cs="Arial"/>
+          <w:lang w:val="en-US"/>
+        </w:rPr>
+        <w:t xml:space="preserve">. </w:t>
+      </w:r>
+    </w:p>
+    <w:p>
+      <w:pPr>
+        <w:pStyle w:val="PlainText"/>
+        <w:spacing w:line="360" w:lineRule="auto"/>
+        <w:jc w:val="both"/>
+        <w:rPr>
+          <w:rFonts w:ascii="Arial" w:hAnsi="Arial" w:cs="Arial"/>
+          <w:lang w:val="en-US"/>
+        </w:rPr>
+      </w:pPr>
+      <w:r>
+        <w:rPr>
+          <w:rFonts w:ascii="Arial" w:hAnsi="Arial" w:cs="Arial"/>
+          <w:lang w:val="en-US"/>
+        </w:rPr>
+        <w:t>While deep learning (DL) is popular for complex image analysis such as this, the “</w:t>
+      </w:r>
+      <w:proofErr w:type="gramStart"/>
+      <w:r>
+        <w:rPr>
+          <w:rFonts w:ascii="Arial" w:hAnsi="Arial" w:cs="Arial"/>
+          <w:lang w:val="en-US"/>
+        </w:rPr>
+        <w:t>black-box</w:t>
+      </w:r>
+      <w:proofErr w:type="gramEnd"/>
+      <w:r>
+        <w:rPr>
+          <w:rFonts w:ascii="Arial" w:hAnsi="Arial" w:cs="Arial"/>
+          <w:lang w:val="en-US"/>
+        </w:rPr>
+        <w:t xml:space="preserve">” nature of DL poses a problem to medical acceptance in the field. </w:t>
+      </w:r>
+    </w:p>
+    <w:p>
+      <w:pPr>
+        <w:pStyle w:val="PlainText"/>
+        <w:spacing w:line="360" w:lineRule="auto"/>
+        <w:jc w:val="both"/>
+        <w:rPr>
+          <w:rFonts w:ascii="Arial" w:hAnsi="Arial" w:cs="Arial"/>
+          <w:lang w:val="en-US"/>
+        </w:rPr>
+      </w:pPr>
+      <w:r>
+        <w:rPr>
+          <w:rFonts w:ascii="Arial" w:hAnsi="Arial" w:cs="Arial"/>
+          <w:lang w:val="en-US"/>
+        </w:rPr>
+        <w:t>We want to show that traditional machine learning</w:t>
+      </w:r>
+      <w:r>
+        <w:rPr>
+          <w:rFonts w:ascii="Arial" w:hAnsi="Arial" w:cs="Arial"/>
+          <w:lang w:val="en-US"/>
+        </w:rPr>
+        <w:t xml:space="preserve"> models, </w:t>
+      </w:r>
+      <w:proofErr w:type="gramStart"/>
+      <w:r>
+        <w:rPr>
+          <w:rFonts w:ascii="Arial" w:hAnsi="Arial" w:cs="Arial"/>
+          <w:lang w:val="en-US"/>
+        </w:rPr>
+        <w:t>who’s</w:t>
+      </w:r>
+      <w:proofErr w:type="gramEnd"/>
+      <w:r>
+        <w:rPr>
+          <w:rFonts w:ascii="Arial" w:hAnsi="Arial" w:cs="Arial"/>
+          <w:lang w:val="en-US"/>
+        </w:rPr>
+        <w:t xml:space="preserve"> </w:t>
+      </w:r>
+      <w:proofErr w:type="gramStart"/>
+      <w:r>
+        <w:rPr>
+          <w:rFonts w:ascii="Arial" w:hAnsi="Arial" w:cs="Arial"/>
+          <w:lang w:val="en-US"/>
+        </w:rPr>
+        <w:t>mechanism</w:t>
+      </w:r>
+      <w:proofErr w:type="gramEnd"/>
+      <w:r>
+        <w:rPr>
+          <w:rFonts w:ascii="Arial" w:hAnsi="Arial" w:cs="Arial"/>
+          <w:lang w:val="en-US"/>
+        </w:rPr>
+        <w:t xml:space="preserve"> can be further examined, can achieve similar results. </w:t>
       </w:r>
     </w:p>
     <w:p>
@@ -437,7 +641,35 @@
           <w:rFonts w:ascii="Arial" w:hAnsi="Arial" w:cs="Arial"/>
           <w:lang w:val="en-US"/>
         </w:rPr>
-        <w:t>Per patient there are two randomized IDs for privacy, age of the patient, gender, whether or not it's the primary or restaging of said patient, status of prostatectomy PX (0 = no prostatectomy, 1 = prostatectomy), levels of the PC indicative protein PSA, the label (0 = no cancer, 1 = cancer, 2 = uncertain), and the intended set with either training or validation. The actual images were not integrated into the feature selection. At later stages, the consideration was made to add derived features from the image data, such as image intensities and potential lesion volumes. Inclusion of the additional features was deemed outside the scope of the initial project and to be looked at in the follow-up project.</w:t>
+        <w:t xml:space="preserve">Per patient there are two randomized IDs for privacy, age of the patient, gender, whether or not it's the primary or restaging of said patient, status of prostatectomy PX (0 = no prostatectomy, 1 = prostatectomy), levels of the PC indicative protein PSA, the label (0 = no cancer, 1 = cancer, 2 = uncertain), and the intended set with either training or validation. The actual images were not integrated into the </w:t>
+      </w:r>
+      <w:r>
+        <w:rPr>
+          <w:rFonts w:ascii="Arial" w:hAnsi="Arial" w:cs="Arial"/>
+          <w:lang w:val="en-US"/>
+        </w:rPr>
+        <w:t>model</w:t>
+      </w:r>
+      <w:r>
+        <w:rPr>
+          <w:rFonts w:ascii="Arial" w:hAnsi="Arial" w:cs="Arial"/>
+          <w:lang w:val="en-US"/>
+        </w:rPr>
+        <w:t xml:space="preserve"> </w:t>
+      </w:r>
+      <w:r>
+        <w:rPr>
+          <w:rFonts w:ascii="Arial" w:hAnsi="Arial" w:cs="Arial"/>
+          <w:lang w:val="en-US"/>
+        </w:rPr>
+        <w:t>training</w:t>
+      </w:r>
+      <w:r>
+        <w:rPr>
+          <w:rFonts w:ascii="Arial" w:hAnsi="Arial" w:cs="Arial"/>
+          <w:lang w:val="en-US"/>
+        </w:rPr>
+        <w:t>. At later stages, the consideration was made to add derived features from the image data, such as image intensities and potential lesion volumes. Inclusion of the additional features was deemed outside the scope of the initial project and to be looked at in the follow-up project.</w:t>
       </w:r>
     </w:p>
     <w:p>
@@ -480,25 +712,99 @@
           <w:rFonts w:ascii="Arial" w:hAnsi="Arial" w:cs="Arial"/>
           <w:lang w:val="en-US"/>
         </w:rPr>
-        <w:t xml:space="preserve"> after the initial model training to introduce as few variables or potential issues as possible. For this, any data containing the label 2, rows containing features with N/A and primary staging patients were excluded after initial testing including all data. After this, only the relevant features of age, PSA and PX were included in further training. </w:t>
-      </w:r>
-    </w:p>
-    <w:p>
-      <w:pPr>
-        <w:pStyle w:val="PlainText"/>
-        <w:spacing w:line="360" w:lineRule="auto"/>
-        <w:jc w:val="both"/>
-        <w:rPr>
-          <w:rFonts w:ascii="Arial" w:hAnsi="Arial" w:cs="Arial"/>
-          <w:lang w:val="en-US"/>
-        </w:rPr>
-      </w:pPr>
-      <w:r>
-        <w:rPr>
-          <w:rFonts w:ascii="Arial" w:hAnsi="Arial" w:cs="Arial"/>
-          <w:lang w:val="en-US"/>
-        </w:rPr>
-        <w:t xml:space="preserve">Val/Train masks were created and matching was done via the index to remove both patient IDs. </w:t>
+        <w:t xml:space="preserve"> after the initial model training to introduce as few variables or potential issues as possible. For this, any data containing the label 2, rows containing features with N/A and primary staging patients were excluded after initial testing including all data. </w:t>
+      </w:r>
+      <w:r>
+        <w:rPr>
+          <w:rFonts w:ascii="Arial" w:hAnsi="Arial" w:cs="Arial"/>
+          <w:lang w:val="en-US"/>
+        </w:rPr>
+        <w:t>Following</w:t>
+      </w:r>
+      <w:r>
+        <w:rPr>
+          <w:rFonts w:ascii="Arial" w:hAnsi="Arial" w:cs="Arial"/>
+          <w:lang w:val="en-US"/>
+        </w:rPr>
+        <w:t xml:space="preserve"> this, only the relevant features of age, PSA and </w:t>
+      </w:r>
+      <w:proofErr w:type="gramStart"/>
+      <w:r>
+        <w:rPr>
+          <w:rFonts w:ascii="Arial" w:hAnsi="Arial" w:cs="Arial"/>
+          <w:lang w:val="en-US"/>
+        </w:rPr>
+        <w:t>PX</w:t>
+      </w:r>
+      <w:proofErr w:type="gramEnd"/>
+      <w:r>
+        <w:rPr>
+          <w:rFonts w:ascii="Arial" w:hAnsi="Arial" w:cs="Arial"/>
+          <w:lang w:val="en-US"/>
+        </w:rPr>
+        <w:t xml:space="preserve"> were included in further training. </w:t>
+      </w:r>
+    </w:p>
+    <w:p>
+      <w:pPr>
+        <w:pStyle w:val="PlainText"/>
+        <w:spacing w:line="360" w:lineRule="auto"/>
+        <w:jc w:val="both"/>
+        <w:rPr>
+          <w:rFonts w:ascii="Arial" w:hAnsi="Arial" w:cs="Arial"/>
+          <w:lang w:val="en-US"/>
+        </w:rPr>
+      </w:pPr>
+      <w:r>
+        <w:rPr>
+          <w:rFonts w:ascii="Arial" w:hAnsi="Arial" w:cs="Arial"/>
+          <w:lang w:val="en-US"/>
+        </w:rPr>
+        <w:t>Val</w:t>
+      </w:r>
+      <w:r>
+        <w:rPr>
+          <w:rFonts w:ascii="Arial" w:hAnsi="Arial" w:cs="Arial"/>
+          <w:lang w:val="en-US"/>
+        </w:rPr>
+        <w:t>idation</w:t>
+      </w:r>
+      <w:r>
+        <w:rPr>
+          <w:rFonts w:ascii="Arial" w:hAnsi="Arial" w:cs="Arial"/>
+          <w:lang w:val="en-US"/>
+        </w:rPr>
+        <w:t>/Train</w:t>
+      </w:r>
+      <w:r>
+        <w:rPr>
+          <w:rFonts w:ascii="Arial" w:hAnsi="Arial" w:cs="Arial"/>
+          <w:lang w:val="en-US"/>
+        </w:rPr>
+        <w:t>ing</w:t>
+      </w:r>
+      <w:r>
+        <w:rPr>
+          <w:rFonts w:ascii="Arial" w:hAnsi="Arial" w:cs="Arial"/>
+          <w:lang w:val="en-US"/>
+        </w:rPr>
+        <w:t xml:space="preserve"> masks were </w:t>
+      </w:r>
+      <w:proofErr w:type="gramStart"/>
+      <w:r>
+        <w:rPr>
+          <w:rFonts w:ascii="Arial" w:hAnsi="Arial" w:cs="Arial"/>
+          <w:lang w:val="en-US"/>
+        </w:rPr>
+        <w:t>created</w:t>
+      </w:r>
+      <w:proofErr w:type="gramEnd"/>
+      <w:r>
+        <w:rPr>
+          <w:rFonts w:ascii="Arial" w:hAnsi="Arial" w:cs="Arial"/>
+          <w:lang w:val="en-US"/>
+        </w:rPr>
+        <w:t xml:space="preserve"> and matching was done via the index to remove both patient IDs. </w:t>
       </w:r>
     </w:p>
     <w:p>
@@ -518,6 +824,17 @@
         </w:rPr>
         <w:t>The overall data was reduced from 1205 viable rows to 872 rows, with X and Y being split for the test and the validation set.</w:t>
       </w:r>
+    </w:p>
+    <w:p>
+      <w:pPr>
+        <w:pStyle w:val="PlainText"/>
+        <w:spacing w:line="360" w:lineRule="auto"/>
+        <w:jc w:val="both"/>
+        <w:rPr>
+          <w:rFonts w:ascii="Arial" w:hAnsi="Arial" w:cs="Arial"/>
+          <w:lang w:val="en-US"/>
+        </w:rPr>
+      </w:pPr>
     </w:p>
     <w:p>
       <w:pPr>
@@ -538,7 +855,6 @@
           <w:rStyle w:val="Heading2Char"/>
           <w:lang w:val="en-US"/>
         </w:rPr>
-        <w:lastRenderedPageBreak/>
         <w:t>2.2 Data logging/documentation via GitHub and MLflow</w:t>
       </w:r>
     </w:p>
@@ -557,7 +873,56 @@
           <w:rFonts w:ascii="Arial" w:hAnsi="Arial" w:cs="Arial"/>
           <w:lang w:val="en-US"/>
         </w:rPr>
-        <w:t xml:space="preserve">For version control, GitHub was used. To learn how to use Git and GitHub, a software carpentry course was completed. In this course, the first lesson was the concept of version control based on checkpoints, as well as conflict resolution with two differing outputs. After setting up the account and setting the basic text editor, nano in our case, we finished up the config. </w:t>
+        <w:t>For version control, GitHub was used. To learn how to use Git and GitHub, a software carpentry course was completed</w:t>
+      </w:r>
+      <w:r>
+        <w:rPr>
+          <w:rFonts w:ascii="Arial" w:hAnsi="Arial" w:cs="Arial"/>
+          <w:lang w:val="en-US"/>
+        </w:rPr>
+        <w:t xml:space="preserve"> </w:t>
+      </w:r>
+      <w:r>
+        <w:rPr>
+          <w:rFonts w:ascii="Arial" w:hAnsi="Arial" w:cs="Arial"/>
+          <w:lang w:val="en-US"/>
+        </w:rPr>
+        <w:fldChar w:fldCharType="begin"/>
+      </w:r>
+      <w:r>
+        <w:rPr>
+          <w:rFonts w:ascii="Arial" w:hAnsi="Arial" w:cs="Arial"/>
+          <w:lang w:val="en-US"/>
+        </w:rPr>
+        <w:instrText xml:space="preserve"> ADDIN ZOTERO_ITEM CSL_CITATION {"citationID":"BaJL6axm","properties":{"formattedCitation":"[4]","plainCitation":"[4]","noteIndex":0},"citationItems":[{"id":41,"uris":["http://zotero.org/users/18889678/items/2X5RC32V"],"itemData":{"id":41,"type":"webpage","title":"Version Control with Git: Summary and Setup","URL":"https://swcarpentry.github.io/git-novice/","accessed":{"date-parts":[["2025",12,16]]},"citation-key":"VersionControlGit"}}],"schema":"https://github.com/citation-style-language/schema/raw/master/csl-citation.json"} </w:instrText>
+      </w:r>
+      <w:r>
+        <w:rPr>
+          <w:rFonts w:ascii="Arial" w:hAnsi="Arial" w:cs="Arial"/>
+          <w:lang w:val="en-US"/>
+        </w:rPr>
+        <w:fldChar w:fldCharType="separate"/>
+      </w:r>
+      <w:r>
+        <w:rPr>
+          <w:rFonts w:ascii="Arial" w:hAnsi="Arial" w:cs="Arial"/>
+          <w:lang w:val="en-US"/>
+        </w:rPr>
+        <w:t>[4]</w:t>
+      </w:r>
+      <w:r>
+        <w:rPr>
+          <w:rFonts w:ascii="Arial" w:hAnsi="Arial" w:cs="Arial"/>
+          <w:lang w:val="en-US"/>
+        </w:rPr>
+        <w:fldChar w:fldCharType="end"/>
+      </w:r>
+      <w:r>
+        <w:rPr>
+          <w:rFonts w:ascii="Arial" w:hAnsi="Arial" w:cs="Arial"/>
+          <w:lang w:val="en-US"/>
+        </w:rPr>
+        <w:t xml:space="preserve">. In this course, the first lesson was the concept of version control based on checkpoints, as well as conflict resolution with two differing outputs. After setting up the account and setting the basic text editor, nano in our case, we finished up the config. </w:t>
       </w:r>
     </w:p>
     <w:p>
@@ -604,7 +969,72 @@
           <w:rFonts w:ascii="Arial" w:hAnsi="Arial" w:cs="Arial"/>
           <w:lang w:val="en-US"/>
         </w:rPr>
-        <w:t xml:space="preserve">When creating and testing various models based on different data subsets, parameters or algorithms, a lot of different models, all with specific performance metrics, will be created. To not accidentally toss a well-performing model or rely on tracking hundreds of small files via GitHub, MLflow was introduced. It allowed </w:t>
+        <w:t xml:space="preserve">When creating and testing various models based on different data subsets, parameters or algorithms, a lot of different models, all with specific performance metrics, will be created. To not accidentally toss a well-performing model or rely on tracking hundreds of small files via GitHub, </w:t>
+      </w:r>
+      <w:proofErr w:type="spellStart"/>
+      <w:r>
+        <w:rPr>
+          <w:rFonts w:ascii="Arial" w:hAnsi="Arial" w:cs="Arial"/>
+          <w:lang w:val="en-US"/>
+        </w:rPr>
+        <w:t>MLflow</w:t>
+      </w:r>
+      <w:proofErr w:type="spellEnd"/>
+      <w:r>
+        <w:rPr>
+          <w:rFonts w:ascii="Arial" w:hAnsi="Arial" w:cs="Arial"/>
+          <w:lang w:val="en-US"/>
+        </w:rPr>
+        <w:t xml:space="preserve"> was introduced</w:t>
+      </w:r>
+      <w:r>
+        <w:rPr>
+          <w:rFonts w:ascii="Arial" w:hAnsi="Arial" w:cs="Arial"/>
+          <w:lang w:val="en-US"/>
+        </w:rPr>
+        <w:t xml:space="preserve"> </w:t>
+      </w:r>
+      <w:r>
+        <w:rPr>
+          <w:rFonts w:ascii="Arial" w:hAnsi="Arial" w:cs="Arial"/>
+          <w:lang w:val="en-US"/>
+        </w:rPr>
+        <w:fldChar w:fldCharType="begin"/>
+      </w:r>
+      <w:r>
+        <w:rPr>
+          <w:rFonts w:ascii="Arial" w:hAnsi="Arial" w:cs="Arial"/>
+          <w:lang w:val="en-US"/>
+        </w:rPr>
+        <w:instrText xml:space="preserve"> ADDIN ZOTERO_ITEM CSL_CITATION {"citationID":"fIV4YSEn","properties":{"formattedCitation":"[5]","plainCitation":"[5]","noteIndex":0},"citationItems":[{"id":45,"uris":["http://zotero.org/users/18889678/items/MYH5E2GF"],"itemData":{"id":45,"type":"webpage","abstract":"In this comprehensive guide, we'll walk you through how to use scikit-learn with MLflow for experiment tracking, model management, and production deployment. We'll cover both autologging and manual logging approaches, from basic usage to advanced production patterns.","language":"en","title":"Scikit-learn with MLflow | MLflow","URL":"https://mlflow.org/docs/3.1.3/ml/traditional-ml/sklearn/guide/","accessed":{"date-parts":[["2025",12,16]]},"citation-key":"ScikitlearnMLflowMLflow"}}],"schema":"https://github.com/citation-style-language/schema/raw/master/csl-citation.json"} </w:instrText>
+      </w:r>
+      <w:r>
+        <w:rPr>
+          <w:rFonts w:ascii="Arial" w:hAnsi="Arial" w:cs="Arial"/>
+          <w:lang w:val="en-US"/>
+        </w:rPr>
+        <w:fldChar w:fldCharType="separate"/>
+      </w:r>
+      <w:r>
+        <w:rPr>
+          <w:rFonts w:ascii="Arial" w:hAnsi="Arial" w:cs="Arial"/>
+          <w:lang w:val="en-US"/>
+        </w:rPr>
+        <w:t>[5]</w:t>
+      </w:r>
+      <w:r>
+        <w:rPr>
+          <w:rFonts w:ascii="Arial" w:hAnsi="Arial" w:cs="Arial"/>
+          <w:lang w:val="en-US"/>
+        </w:rPr>
+        <w:fldChar w:fldCharType="end"/>
+      </w:r>
+      <w:r>
+        <w:rPr>
+          <w:rFonts w:ascii="Arial" w:hAnsi="Arial" w:cs="Arial"/>
+          <w:lang w:val="en-US"/>
+        </w:rPr>
+        <w:t xml:space="preserve">. It allowed </w:t>
       </w:r>
       <w:r>
         <w:rPr>
@@ -618,7 +1048,23 @@
           <w:rFonts w:ascii="Arial" w:hAnsi="Arial" w:cs="Arial"/>
           <w:lang w:val="en-US"/>
         </w:rPr>
-        <w:t xml:space="preserve"> local storage of any models, including the specific parameters, metrics and environment they were created in. The tracking for the models is highly customizable and manual tracking was preferred over the easy-to-implement automated tracking provided within the documentation. This allowed us to specify to only track the parameters differing from the default parameters, as seen in the documentation of each method in Scikit-learn and the parameters that </w:t>
+        <w:t xml:space="preserve"> local storage of any models, including the specific parameters, metrics and environment they were created in. The tracking for the models is highly </w:t>
+      </w:r>
+      <w:proofErr w:type="gramStart"/>
+      <w:r>
+        <w:rPr>
+          <w:rFonts w:ascii="Arial" w:hAnsi="Arial" w:cs="Arial"/>
+          <w:lang w:val="en-US"/>
+        </w:rPr>
+        <w:t>customizable</w:t>
+      </w:r>
+      <w:proofErr w:type="gramEnd"/>
+      <w:r>
+        <w:rPr>
+          <w:rFonts w:ascii="Arial" w:hAnsi="Arial" w:cs="Arial"/>
+          <w:lang w:val="en-US"/>
+        </w:rPr>
+        <w:t xml:space="preserve"> and manual tracking was preferred over the easy-to-implement automated tracking provided within the documentation. This allowed us to specify to only track the parameters differing from the default parameters, as seen in the documentation of each method in Scikit-learn and the parameters that </w:t>
       </w:r>
       <w:r>
         <w:rPr>
@@ -675,21 +1121,102 @@
           <w:rFonts w:ascii="Arial" w:hAnsi="Arial" w:cs="Arial"/>
           <w:lang w:val="en-US"/>
         </w:rPr>
-        <w:t xml:space="preserve">The primary issue across the project was adjusting the tracking for the different purposes, as for parameter tuning, not every run was relevant to keep track of, simply the best one or two parameter configurations. With the initial automated tracking that was implemented. </w:t>
-      </w:r>
-      <w:r>
-        <w:rPr>
-          <w:rFonts w:ascii="Arial" w:hAnsi="Arial" w:cs="Arial"/>
-          <w:lang w:val="en-US"/>
-        </w:rPr>
-        <w:t>A few</w:t>
-      </w:r>
-      <w:r>
-        <w:rPr>
-          <w:rFonts w:ascii="Arial" w:hAnsi="Arial" w:cs="Arial"/>
-          <w:lang w:val="en-US"/>
-        </w:rPr>
-        <w:t xml:space="preserve"> limited grid search runs would create more than 20 models with almost exact outputs, cluttering the graphs, as well as around 200 files for GitHub to keep track of, as the parameters used weren't accounted for via the gitignore file yet. When the tuning was finished, the best-performing model of each used algorithm was selected and logged internally. This selection process was possible due to the evaluation function MLflow provides, as for some of the initial tuning runs the confusion matrix was not tracked. For proper comparison between all the models, the best-performing grid search models were manually evaluated with the evaluate function MLflow provides. The evaluate function provides not only the confusion matrix for each model but also other insights like </w:t>
+        <w:t>The primary issue across the project was adjusting the tracking for the different purposes, as for parameter tuning, not every run was relevant to keep track of, simply the best one or two parameter configurations</w:t>
+      </w:r>
+      <w:r>
+        <w:rPr>
+          <w:rFonts w:ascii="Arial" w:hAnsi="Arial" w:cs="Arial"/>
+          <w:lang w:val="en-US"/>
+        </w:rPr>
+        <w:t xml:space="preserve"> were required</w:t>
+      </w:r>
+      <w:r>
+        <w:rPr>
+          <w:rFonts w:ascii="Arial" w:hAnsi="Arial" w:cs="Arial"/>
+          <w:lang w:val="en-US"/>
+        </w:rPr>
+        <w:t>. With the initial automated tracking that was implemented</w:t>
+      </w:r>
+      <w:r>
+        <w:rPr>
+          <w:rFonts w:ascii="Arial" w:hAnsi="Arial" w:cs="Arial"/>
+          <w:lang w:val="en-US"/>
+        </w:rPr>
+        <w:t>,</w:t>
+      </w:r>
+      <w:r>
+        <w:rPr>
+          <w:rFonts w:ascii="Arial" w:hAnsi="Arial" w:cs="Arial"/>
+          <w:lang w:val="en-US"/>
+        </w:rPr>
+        <w:t xml:space="preserve"> </w:t>
+      </w:r>
+      <w:r>
+        <w:rPr>
+          <w:rFonts w:ascii="Arial" w:hAnsi="Arial" w:cs="Arial"/>
+          <w:lang w:val="en-US"/>
+        </w:rPr>
+        <w:t>a</w:t>
+      </w:r>
+      <w:r>
+        <w:rPr>
+          <w:rFonts w:ascii="Arial" w:hAnsi="Arial" w:cs="Arial"/>
+          <w:lang w:val="en-US"/>
+        </w:rPr>
+        <w:t xml:space="preserve"> few</w:t>
+      </w:r>
+      <w:r>
+        <w:rPr>
+          <w:rFonts w:ascii="Arial" w:hAnsi="Arial" w:cs="Arial"/>
+          <w:lang w:val="en-US"/>
+        </w:rPr>
+        <w:t xml:space="preserve"> limited grid search runs would create more than 20 models with almost exact outputs, cluttering the graphs, as well as around 200 files for GitHub to keep track of, as the parameters used weren't accounted for via the gitignore file yet. When the tuning was finished, the best-performing model of each used algorithm was selected and logged internally. This selection process was possible due to the evaluation function MLflow provides, as for some of the initial tuning runs the confusion matrix was not tracked. For proper comparison between all the models, the best-performing grid search models were manually evaluated with the </w:t>
+      </w:r>
+      <w:proofErr w:type="gramStart"/>
+      <w:r>
+        <w:rPr>
+          <w:rFonts w:ascii="Arial" w:hAnsi="Arial" w:cs="Arial"/>
+          <w:lang w:val="en-US"/>
+        </w:rPr>
+        <w:t>evaluate</w:t>
+      </w:r>
+      <w:proofErr w:type="gramEnd"/>
+      <w:r>
+        <w:rPr>
+          <w:rFonts w:ascii="Arial" w:hAnsi="Arial" w:cs="Arial"/>
+          <w:lang w:val="en-US"/>
+        </w:rPr>
+        <w:t xml:space="preserve"> function MLflow provides. The </w:t>
+      </w:r>
+      <w:proofErr w:type="gramStart"/>
+      <w:r>
+        <w:rPr>
+          <w:rFonts w:ascii="Arial" w:hAnsi="Arial" w:cs="Arial"/>
+          <w:lang w:val="en-US"/>
+        </w:rPr>
+        <w:t>evaluate</w:t>
+      </w:r>
+      <w:proofErr w:type="gramEnd"/>
+      <w:r>
+        <w:rPr>
+          <w:rFonts w:ascii="Arial" w:hAnsi="Arial" w:cs="Arial"/>
+          <w:lang w:val="en-US"/>
+        </w:rPr>
+        <w:t xml:space="preserve"> function </w:t>
+      </w:r>
+      <w:r>
+        <w:rPr>
+          <w:rFonts w:ascii="Arial" w:hAnsi="Arial" w:cs="Arial"/>
+          <w:lang w:val="en-US"/>
+        </w:rPr>
+        <w:t>generates</w:t>
+      </w:r>
+      <w:r>
+        <w:rPr>
+          <w:rFonts w:ascii="Arial" w:hAnsi="Arial" w:cs="Arial"/>
+          <w:lang w:val="en-US"/>
+        </w:rPr>
+        <w:t xml:space="preserve"> not only the confusion matrix for each model but also other insights like </w:t>
       </w:r>
       <w:r>
         <w:rPr>
@@ -732,7 +1259,6 @@
           <w:rStyle w:val="Heading2Char"/>
           <w:lang w:val="en-US"/>
         </w:rPr>
-        <w:lastRenderedPageBreak/>
         <w:t>2.3 Scikit learn</w:t>
       </w:r>
     </w:p>
@@ -751,7 +1277,56 @@
           <w:rFonts w:ascii="Arial" w:hAnsi="Arial" w:cs="Arial"/>
           <w:lang w:val="en-US"/>
         </w:rPr>
-        <w:t>Scikit-learn provides all the algorithms used for this project. For each algorithm used, it provides in-depth documentation and explanation about parameters and attributes used to adjust, analyze and improve the results, as well as basic examples of code and their output. The most important sections for this work consisted of 1.10 "Decision Trees", 1.11 Ensembles: "Gradient boosting and random forests, bagging, voting, stacking" and the whole of section 3: Model selection and evaluation. The latter being used to learn how to evaluate the created models.</w:t>
+        <w:t>Scikit-learn provides all the algorithms used for this project. For each algorithm used, it provides in-depth documentation and explanation about parameters and attributes used to adjust, analyze and improve the results, as well as basic examples of code and their output. The most important sections for this work consisted of 1.10 "Decision Trees", 1.11 Ensembles: "Gradient boosting and random forests, bagging, voting, stacking" and the whole of section 3: Model selection and evaluation. The latter being used to learn how to evaluate the created models</w:t>
+      </w:r>
+      <w:r>
+        <w:rPr>
+          <w:rFonts w:ascii="Arial" w:hAnsi="Arial" w:cs="Arial"/>
+          <w:lang w:val="en-US"/>
+        </w:rPr>
+        <w:t xml:space="preserve"> </w:t>
+      </w:r>
+      <w:r>
+        <w:rPr>
+          <w:rFonts w:ascii="Arial" w:hAnsi="Arial" w:cs="Arial"/>
+          <w:lang w:val="en-US"/>
+        </w:rPr>
+        <w:fldChar w:fldCharType="begin"/>
+      </w:r>
+      <w:r>
+        <w:rPr>
+          <w:rFonts w:ascii="Arial" w:hAnsi="Arial" w:cs="Arial"/>
+          <w:lang w:val="en-US"/>
+        </w:rPr>
+        <w:instrText xml:space="preserve"> ADDIN ZOTERO_ITEM CSL_CITATION {"citationID":"DZPWKaR5","properties":{"formattedCitation":"[6]","plainCitation":"[6]","noteIndex":0},"citationItems":[{"id":47,"uris":["http://zotero.org/users/18889678/items/N39G98CK"],"itemData":{"id":47,"type":"webpage","abstract":"Linear Models- Ordinary Least Squares, Ridge regression and classification, Lasso, Multi-task Lasso, Elastic-Net, Multi-task Elastic-Net, Least Angle Regression, LARS Lasso, Orthogonal Matching Pur...","container-title":"scikit-learn","language":"en","title":"1. Supervised learning","URL":"https://scikit-learn/stable/supervised_learning.html","accessed":{"date-parts":[["2025",12,16]]},"citation-key":"1SupervisedLearning"}}],"schema":"https://github.com/citation-style-language/schema/raw/master/csl-citation.json"} </w:instrText>
+      </w:r>
+      <w:r>
+        <w:rPr>
+          <w:rFonts w:ascii="Arial" w:hAnsi="Arial" w:cs="Arial"/>
+          <w:lang w:val="en-US"/>
+        </w:rPr>
+        <w:fldChar w:fldCharType="separate"/>
+      </w:r>
+      <w:r>
+        <w:rPr>
+          <w:rFonts w:ascii="Arial" w:hAnsi="Arial" w:cs="Arial"/>
+          <w:lang w:val="en-US"/>
+        </w:rPr>
+        <w:t>[6]</w:t>
+      </w:r>
+      <w:r>
+        <w:rPr>
+          <w:rFonts w:ascii="Arial" w:hAnsi="Arial" w:cs="Arial"/>
+          <w:lang w:val="en-US"/>
+        </w:rPr>
+        <w:fldChar w:fldCharType="end"/>
+      </w:r>
+      <w:r>
+        <w:rPr>
+          <w:rFonts w:ascii="Arial" w:hAnsi="Arial" w:cs="Arial"/>
+          <w:lang w:val="en-US"/>
+        </w:rPr>
+        <w:t>.</w:t>
       </w:r>
     </w:p>
     <w:p>
@@ -798,7 +1373,56 @@
           <w:rFonts w:ascii="Arial" w:hAnsi="Arial" w:cs="Arial"/>
           <w:lang w:val="en-US"/>
         </w:rPr>
-        <w:t xml:space="preserve">The decision tree is a simple, yet powerful classification algorithm. Due to its simplicity, it was chosen as the first model algorithm. It attempts to categorize data based on decision splits, which are based on specific attributes found within the dataset. These splits are referred to as branches, splitting the dataset into nodes with a certain purity. The purity of a node reflects the homogeneity of data characteristics of the node. This continues until the tree reaches end nodes, so-called "leaves", with maximum purity. A leaf with a purity of 1 contains only one specific result or label. </w:t>
+        <w:t>The decision tree is a simple, yet powerful classification algorithm</w:t>
+      </w:r>
+      <w:r>
+        <w:rPr>
+          <w:rFonts w:ascii="Arial" w:hAnsi="Arial" w:cs="Arial"/>
+          <w:lang w:val="en-US"/>
+        </w:rPr>
+        <w:t xml:space="preserve"> </w:t>
+      </w:r>
+      <w:r>
+        <w:rPr>
+          <w:rFonts w:ascii="Arial" w:hAnsi="Arial" w:cs="Arial"/>
+          <w:lang w:val="en-US"/>
+        </w:rPr>
+        <w:fldChar w:fldCharType="begin"/>
+      </w:r>
+      <w:r>
+        <w:rPr>
+          <w:rFonts w:ascii="Arial" w:hAnsi="Arial" w:cs="Arial"/>
+          <w:lang w:val="en-US"/>
+        </w:rPr>
+        <w:instrText xml:space="preserve"> ADDIN ZOTERO_ITEM CSL_CITATION {"citationID":"sJ5lz2Ox","properties":{"formattedCitation":"[7]","plainCitation":"[7]","noteIndex":0},"citationItems":[{"id":53,"uris":["http://zotero.org/users/18889678/items/AUG2EH76"],"itemData":{"id":53,"type":"article-journal","abstract":"The technology for building knowledge-based systems by inductive inference from examples has been demonstrated successfully in several practical applications. This paper summarizes an approach to synthesizing decision trees that has been used in a variety of systems, and it describes one such system, ID3, in detail. Results from recent studies show ways in which the methodology can be modified to deal with information that is noisy and/or incomplete. A reported shortcoming of the basic algorithm is discussed and two means of overcoming it are compared. The paper concludes with illustrations of current research directions.","container-title":"Machine Learning","DOI":"10.1007/BF00116251","ISSN":"1573-0565","issue":"1","journalAbbreviation":"Mach Learn","language":"en","page":"81-106","source":"Springer Link","title":"Induction of decision trees","volume":"1","author":[{"family":"Quinlan","given":"J. R."}],"issued":{"date-parts":[["1986",3,1]]},"citation-key":"quinlanInductionDecisionTrees1986"}}],"schema":"https://github.com/citation-style-language/schema/raw/master/csl-citation.json"} </w:instrText>
+      </w:r>
+      <w:r>
+        <w:rPr>
+          <w:rFonts w:ascii="Arial" w:hAnsi="Arial" w:cs="Arial"/>
+          <w:lang w:val="en-US"/>
+        </w:rPr>
+        <w:fldChar w:fldCharType="separate"/>
+      </w:r>
+      <w:r>
+        <w:rPr>
+          <w:rFonts w:ascii="Arial" w:hAnsi="Arial" w:cs="Arial"/>
+          <w:lang w:val="en-US"/>
+        </w:rPr>
+        <w:t>[7]</w:t>
+      </w:r>
+      <w:r>
+        <w:rPr>
+          <w:rFonts w:ascii="Arial" w:hAnsi="Arial" w:cs="Arial"/>
+          <w:lang w:val="en-US"/>
+        </w:rPr>
+        <w:fldChar w:fldCharType="end"/>
+      </w:r>
+      <w:r>
+        <w:rPr>
+          <w:rFonts w:ascii="Arial" w:hAnsi="Arial" w:cs="Arial"/>
+          <w:lang w:val="en-US"/>
+        </w:rPr>
+        <w:t xml:space="preserve">. Due to its simplicity, it was chosen as the first model algorithm. It attempts to categorize data based on decision splits, which are based on specific attributes found within the dataset. These splits are referred to as branches, splitting the dataset into nodes with a certain purity. The purity of a node reflects the homogeneity of data characteristics of the node. This continues until the tree reaches end nodes, so-called "leaves", with maximum purity. A leaf with a purity of 1 contains only one specific result or label. </w:t>
       </w:r>
     </w:p>
     <w:p>
@@ -841,7 +1465,23 @@
           <w:rFonts w:ascii="Arial" w:hAnsi="Arial" w:cs="Arial"/>
           <w:lang w:val="en-US"/>
         </w:rPr>
-        <w:t xml:space="preserve"> on the seen data, as it accounts for all the noise or outliers to achieve good results in training with near-perfect accuracy, but will struggle to handle previously unseen data. </w:t>
+        <w:t xml:space="preserve"> </w:t>
+      </w:r>
+      <w:proofErr w:type="gramStart"/>
+      <w:r>
+        <w:rPr>
+          <w:rFonts w:ascii="Arial" w:hAnsi="Arial" w:cs="Arial"/>
+          <w:lang w:val="en-US"/>
+        </w:rPr>
+        <w:t>on</w:t>
+      </w:r>
+      <w:proofErr w:type="gramEnd"/>
+      <w:r>
+        <w:rPr>
+          <w:rFonts w:ascii="Arial" w:hAnsi="Arial" w:cs="Arial"/>
+          <w:lang w:val="en-US"/>
+        </w:rPr>
+        <w:t xml:space="preserve"> the seen data, as it accounts for all the noise or outliers to achieve good results in training with near-perfect accuracy, but will struggle to handle previously unseen data. </w:t>
       </w:r>
     </w:p>
     <w:p>
@@ -899,7 +1539,56 @@
           <w:rFonts w:ascii="Arial" w:hAnsi="Arial" w:cs="Arial"/>
           <w:lang w:val="en-US"/>
         </w:rPr>
-        <w:t>Another aspect that was considered for the decision tree is removing the provided set split feature altogether and scrambling the train/validation sets in different ways via k-fold cross validation to systematically split the data into smaller subsets and train based on withholding one of these sets. The specific implementation of the k-fold method was provided by scikit-learn.</w:t>
+        <w:t>Another aspect that was considered for the decision tree is removing the provided set split feature altogether and scrambling the train/validation sets in different ways via k-fold cross validation to systematically split the data into smaller subsets and train based on withholding one of these sets. The specific implementation of the k-fold method was provided by scikit-learn</w:t>
+      </w:r>
+      <w:r>
+        <w:rPr>
+          <w:rFonts w:ascii="Arial" w:hAnsi="Arial" w:cs="Arial"/>
+          <w:lang w:val="en-US"/>
+        </w:rPr>
+        <w:t xml:space="preserve"> </w:t>
+      </w:r>
+      <w:r>
+        <w:rPr>
+          <w:rFonts w:ascii="Arial" w:hAnsi="Arial" w:cs="Arial"/>
+          <w:lang w:val="en-US"/>
+        </w:rPr>
+        <w:fldChar w:fldCharType="begin"/>
+      </w:r>
+      <w:r>
+        <w:rPr>
+          <w:rFonts w:ascii="Arial" w:hAnsi="Arial" w:cs="Arial"/>
+          <w:lang w:val="en-US"/>
+        </w:rPr>
+        <w:instrText xml:space="preserve"> ADDIN ZOTERO_ITEM CSL_CITATION {"citationID":"UQMtWhpv","properties":{"formattedCitation":"[8]","plainCitation":"[8]","noteIndex":0},"citationItems":[{"id":57,"uris":["http://zotero.org/users/18889678/items/PIG64RZZ"],"itemData":{"id":57,"type":"webpage","title":"An Analysis of Model Evaluation with Cross-Validation: Techniques, Applications, and Recent Advances","URL":"https://www.researchgate.net/publication/383955409_An_Analysis_of_Model_Evaluation_with_Cross-Validation_Techniques_Applications_and_Recent_Advances","accessed":{"date-parts":[["2025",12,16]]},"citation-key":"AnalysisModelEvaluationa"}}],"schema":"https://github.com/citation-style-language/schema/raw/master/csl-citation.json"} </w:instrText>
+      </w:r>
+      <w:r>
+        <w:rPr>
+          <w:rFonts w:ascii="Arial" w:hAnsi="Arial" w:cs="Arial"/>
+          <w:lang w:val="en-US"/>
+        </w:rPr>
+        <w:fldChar w:fldCharType="separate"/>
+      </w:r>
+      <w:r>
+        <w:rPr>
+          <w:rFonts w:ascii="Arial" w:hAnsi="Arial" w:cs="Arial"/>
+          <w:lang w:val="en-US"/>
+        </w:rPr>
+        <w:t>[8]</w:t>
+      </w:r>
+      <w:r>
+        <w:rPr>
+          <w:rFonts w:ascii="Arial" w:hAnsi="Arial" w:cs="Arial"/>
+          <w:lang w:val="en-US"/>
+        </w:rPr>
+        <w:fldChar w:fldCharType="end"/>
+      </w:r>
+      <w:r>
+        <w:rPr>
+          <w:rFonts w:ascii="Arial" w:hAnsi="Arial" w:cs="Arial"/>
+          <w:lang w:val="en-US"/>
+        </w:rPr>
+        <w:t>.</w:t>
       </w:r>
     </w:p>
     <w:p>
@@ -967,36 +1656,100 @@
           <w:rFonts w:ascii="Arial" w:hAnsi="Arial" w:cs="Arial"/>
           <w:lang w:val="en-US"/>
         </w:rPr>
-        <w:t xml:space="preserve">The Random Forest is an expansion of the decision tree, it tries to solve the prominent issue of overfitting a single tree by using a multitude of, often weaker, trees. These come to a final prediction via majority vote. </w:t>
-      </w:r>
-    </w:p>
-    <w:p>
-      <w:pPr>
-        <w:pStyle w:val="PlainText"/>
-        <w:spacing w:line="360" w:lineRule="auto"/>
-        <w:jc w:val="both"/>
-        <w:rPr>
-          <w:rFonts w:ascii="Arial" w:hAnsi="Arial" w:cs="Arial"/>
-          <w:lang w:val="en-US"/>
-        </w:rPr>
-      </w:pPr>
-    </w:p>
-    <w:p>
-      <w:pPr>
-        <w:pStyle w:val="PlainText"/>
-        <w:spacing w:line="360" w:lineRule="auto"/>
-        <w:jc w:val="both"/>
-        <w:rPr>
-          <w:rFonts w:ascii="Arial" w:hAnsi="Arial" w:cs="Arial"/>
-          <w:lang w:val="en-US"/>
-        </w:rPr>
-      </w:pPr>
-      <w:r>
-        <w:rPr>
-          <w:rFonts w:ascii="Arial" w:hAnsi="Arial" w:cs="Arial"/>
-          <w:lang w:val="en-US"/>
-        </w:rPr>
-        <w:t>The most important factor for reducing bias is a function called bootstrapping. Training every tree on the exact same data, even accounting for randomness in training and weak learners, will lead to biased/converging trees. Weak learners in this context are decision trees that do not achieve high accuracy, that can be by limiting their depth (i.e., how many branches they are allowed to create) or heavy pruning. By splitting the training data into smaller subsets, done in a process called "bagging", each tree ends up vastly different from one another. While the individual trees might be overfitting or have a bias, across the entirety of the forest these issues are supposed to balance themselves out.</w:t>
+        <w:t>The Random Forest is an expansion of the decision tree, it tries to solve the prominent issue of overfitting a single tree by using a multitude of, often weaker, trees. These come to a final prediction via majority vote</w:t>
+      </w:r>
+      <w:r>
+        <w:rPr>
+          <w:rFonts w:ascii="Arial" w:hAnsi="Arial" w:cs="Arial"/>
+          <w:lang w:val="en-US"/>
+        </w:rPr>
+        <w:t xml:space="preserve"> </w:t>
+      </w:r>
+      <w:r>
+        <w:rPr>
+          <w:rFonts w:ascii="Arial" w:hAnsi="Arial" w:cs="Arial"/>
+          <w:lang w:val="en-US"/>
+        </w:rPr>
+        <w:fldChar w:fldCharType="begin"/>
+      </w:r>
+      <w:r>
+        <w:rPr>
+          <w:rFonts w:ascii="Arial" w:hAnsi="Arial" w:cs="Arial"/>
+          <w:lang w:val="en-US"/>
+        </w:rPr>
+        <w:instrText xml:space="preserve"> ADDIN ZOTERO_ITEM CSL_CITATION {"citationID":"G8HUzXWW","properties":{"formattedCitation":"[9]","plainCitation":"[9]","noteIndex":0},"citationItems":[{"id":59,"uris":["http://zotero.org/users/18889678/items/2EVEH4GD"],"itemData":{"id":59,"type":"article-journal","abstract":"Random forests are a combination of tree predictors such that each tree depends on the values of a random vector sampled independently and with the same distribution for all trees in the forest. The generalization error for forests converges a.s. to a limit as the number of trees in the forest becomes large. The generalization error of a forest of tree classifiers depends on the strength of the individual trees in the forest and the correlation between them. Using a random selection of features to split each node yields error rates that compare favorably to Adaboost (Y. Freund &amp; R. Schapire, Machine Learning: Proceedings of the Thirteenth International conference, ***, 148–156), but are more robust with respect to noise. Internal estimates monitor error, strength, and correlation and these are used to show the response to increasing the number of features used in the splitting. Internal estimates are also used to measure variable importance. These ideas are also applicable to regression.","container-title":"Machine Learning","DOI":"10.1023/A:1010933404324","ISSN":"1573-0565","issue":"1","journalAbbreviation":"Machine Learning","language":"en","page":"5-32","source":"Springer Link","title":"Random Forests","volume":"45","author":[{"family":"Breiman","given":"Leo"}],"issued":{"date-parts":[["2001",10,1]]},"citation-key":"breimanRandomForests2001"}}],"schema":"https://github.com/citation-style-language/schema/raw/master/csl-citation.json"} </w:instrText>
+      </w:r>
+      <w:r>
+        <w:rPr>
+          <w:rFonts w:ascii="Arial" w:hAnsi="Arial" w:cs="Arial"/>
+          <w:lang w:val="en-US"/>
+        </w:rPr>
+        <w:fldChar w:fldCharType="separate"/>
+      </w:r>
+      <w:r>
+        <w:rPr>
+          <w:rFonts w:ascii="Arial" w:hAnsi="Arial" w:cs="Arial"/>
+        </w:rPr>
+        <w:t>[9]</w:t>
+      </w:r>
+      <w:r>
+        <w:rPr>
+          <w:rFonts w:ascii="Arial" w:hAnsi="Arial" w:cs="Arial"/>
+          <w:lang w:val="en-US"/>
+        </w:rPr>
+        <w:fldChar w:fldCharType="end"/>
+      </w:r>
+      <w:r>
+        <w:rPr>
+          <w:rFonts w:ascii="Arial" w:hAnsi="Arial" w:cs="Arial"/>
+          <w:lang w:val="en-US"/>
+        </w:rPr>
+        <w:t xml:space="preserve">. </w:t>
+      </w:r>
+    </w:p>
+    <w:p>
+      <w:pPr>
+        <w:pStyle w:val="PlainText"/>
+        <w:spacing w:line="360" w:lineRule="auto"/>
+        <w:jc w:val="both"/>
+        <w:rPr>
+          <w:rFonts w:ascii="Arial" w:hAnsi="Arial" w:cs="Arial"/>
+          <w:lang w:val="en-US"/>
+        </w:rPr>
+      </w:pPr>
+    </w:p>
+    <w:p>
+      <w:pPr>
+        <w:pStyle w:val="PlainText"/>
+        <w:spacing w:line="360" w:lineRule="auto"/>
+        <w:jc w:val="both"/>
+        <w:rPr>
+          <w:rFonts w:ascii="Arial" w:hAnsi="Arial" w:cs="Arial"/>
+          <w:lang w:val="en-US"/>
+        </w:rPr>
+      </w:pPr>
+      <w:r>
+        <w:rPr>
+          <w:rFonts w:ascii="Arial" w:hAnsi="Arial" w:cs="Arial"/>
+          <w:lang w:val="en-US"/>
+        </w:rPr>
+        <w:t xml:space="preserve">The most important factor for reducing bias is a function called bootstrapping. Training every tree on the exact same data, even accounting for randomness in training and weak learners, will lead to biased/converging trees. Weak learners in this context are </w:t>
+      </w:r>
+      <w:proofErr w:type="gramStart"/>
+      <w:r>
+        <w:rPr>
+          <w:rFonts w:ascii="Arial" w:hAnsi="Arial" w:cs="Arial"/>
+          <w:lang w:val="en-US"/>
+        </w:rPr>
+        <w:t>decision trees</w:t>
+      </w:r>
+      <w:proofErr w:type="gramEnd"/>
+      <w:r>
+        <w:rPr>
+          <w:rFonts w:ascii="Arial" w:hAnsi="Arial" w:cs="Arial"/>
+          <w:lang w:val="en-US"/>
+        </w:rPr>
+        <w:t xml:space="preserve"> that do not achieve high accuracy, that can be by limiting their depth (i.e., how many branches they are allowed to create) or heavy pruning. By splitting the training data into smaller subsets, done in a process called "bagging", each tree ends up vastly different from one another. While the individual trees might be overfitting or have a bias, across the entirety of the forest these issues are supposed to balance themselves out.</w:t>
       </w:r>
     </w:p>
     <w:p>
@@ -1052,48 +1805,290 @@
       <w:r>
         <w:rPr>
           <w:rStyle w:val="Heading2Char"/>
-        </w:rPr>
-        <w:t>2.</w:t>
+          <w:lang w:val="en-US"/>
+        </w:rPr>
+        <w:t>2.6</w:t>
       </w:r>
       <w:r>
         <w:rPr>
           <w:rStyle w:val="Heading2Char"/>
-        </w:rPr>
-        <w:t>6</w:t>
-      </w:r>
+          <w:lang w:val="en-US"/>
+        </w:rPr>
+        <w:t xml:space="preserve"> </w:t>
+      </w:r>
+      <w:proofErr w:type="spellStart"/>
       <w:r>
         <w:rPr>
           <w:rStyle w:val="Heading2Char"/>
           <w:lang w:val="en-US"/>
         </w:rPr>
+        <w:t>XGBoost</w:t>
+      </w:r>
+      <w:proofErr w:type="spellEnd"/>
+    </w:p>
+    <w:p>
+      <w:pPr>
+        <w:pStyle w:val="PlainText"/>
+        <w:spacing w:line="360" w:lineRule="auto"/>
+        <w:jc w:val="both"/>
+        <w:rPr>
+          <w:rFonts w:ascii="Arial" w:hAnsi="Arial" w:cs="Arial"/>
+          <w:lang w:val="en-US"/>
+        </w:rPr>
+      </w:pPr>
+      <w:r>
+        <w:rPr>
+          <w:rFonts w:ascii="Arial" w:hAnsi="Arial" w:cs="Arial"/>
+          <w:lang w:val="en-US"/>
+        </w:rPr>
+        <w:t xml:space="preserve">The Extreme Gradient Boosting algorithm is also an ensemble method, </w:t>
+      </w:r>
+      <w:proofErr w:type="gramStart"/>
+      <w:r>
+        <w:rPr>
+          <w:rFonts w:ascii="Arial" w:hAnsi="Arial" w:cs="Arial"/>
+          <w:lang w:val="en-US"/>
+        </w:rPr>
+        <w:t>similar to</w:t>
+      </w:r>
+      <w:proofErr w:type="gramEnd"/>
+      <w:r>
+        <w:rPr>
+          <w:rFonts w:ascii="Arial" w:hAnsi="Arial" w:cs="Arial"/>
+          <w:lang w:val="en-US"/>
+        </w:rPr>
         <w:t xml:space="preserve"> </w:t>
       </w:r>
+      <w:r>
+        <w:rPr>
+          <w:rFonts w:ascii="Arial" w:hAnsi="Arial" w:cs="Arial"/>
+          <w:lang w:val="en-US"/>
+        </w:rPr>
+        <w:t>the random forest and based on decision trees. Originally seen in</w:t>
+      </w:r>
+      <w:r>
+        <w:rPr>
+          <w:rFonts w:ascii="Arial" w:hAnsi="Arial" w:cs="Arial"/>
+          <w:lang w:val="en-US"/>
+        </w:rPr>
+        <w:t xml:space="preserve"> </w:t>
+      </w:r>
+      <w:r>
+        <w:rPr>
+          <w:rFonts w:ascii="Arial" w:hAnsi="Arial" w:cs="Arial"/>
+          <w:lang w:val="en-US"/>
+        </w:rPr>
+        <w:t xml:space="preserve">Greedy Function Approximation: A Gradient Boosting Machine, by Friedman </w:t>
+      </w:r>
+      <w:r>
+        <w:rPr>
+          <w:rFonts w:ascii="Arial" w:hAnsi="Arial" w:cs="Arial"/>
+          <w:lang w:val="en-US"/>
+        </w:rPr>
+        <w:fldChar w:fldCharType="begin"/>
+      </w:r>
+      <w:r>
+        <w:rPr>
+          <w:rFonts w:ascii="Arial" w:hAnsi="Arial" w:cs="Arial"/>
+          <w:lang w:val="en-US"/>
+        </w:rPr>
+        <w:instrText xml:space="preserve"> ADDIN ZOTERO_ITEM CSL_CITATION {"citationID":"vAz8v6MQ","properties":{"formattedCitation":"[10]","plainCitation":"[10]","noteIndex":0},"citationItems":[{"id":49,"uris":["http://zotero.org/users/18889678/items/T8Y8G8WV"],"itemData":{"id":49,"type":"article-journal","abstract":"Function estimation/approximation is viewed from the perspective of numerical optimization in function space, rather than parameter space. A connection is made between stagewise additive expansions and steepest-descent minimization. A general gradient descent “boosting” paradigm is developed for additive expansions based on any fitting criterion.Specific algorithms are presented for least-squares, least absolute deviation, and Huber-M loss functions for regression, and multiclass logistic likelihood for classification. Special enhancements are derived for the particular case where the individual additive components are regression trees, and tools for interpreting such “TreeBoost” models are presented. Gradient boosting of regression trees produces competitive, highly robust, interpretable procedures for both regression and classification, especially appropriate for mining less than clean data. Connections between this approach and the boosting methods of Freund and Shapire and Friedman, Hastie and Tibshirani are discussed.","container-title":"The Annals of Statistics","DOI":"10.1214/aos/1013203451","ISSN":"0090-5364, 2168-8966","issue":"5","note":"publisher: Institute of Mathematical Statistics","page":"1189-1232","source":"Project Euclid","title":"Greedy function approximation: A gradient boosting machine.","title-short":"Greedy function approximation","volume":"29","author":[{"family":"Friedman","given":"Jerome H."}],"issued":{"date-parts":[["2001",10]]},"citation-key":"friedmanGreedyFunctionApproximation2001"}}],"schema":"https://github.com/citation-style-language/schema/raw/master/csl-citation.json"} </w:instrText>
+      </w:r>
+      <w:r>
+        <w:rPr>
+          <w:rFonts w:ascii="Arial" w:hAnsi="Arial" w:cs="Arial"/>
+          <w:lang w:val="en-US"/>
+        </w:rPr>
+        <w:fldChar w:fldCharType="separate"/>
+      </w:r>
+      <w:r>
+        <w:rPr>
+          <w:rFonts w:ascii="Arial" w:hAnsi="Arial" w:cs="Arial"/>
+          <w:lang w:val="en-US"/>
+        </w:rPr>
+        <w:t>[10]</w:t>
+      </w:r>
+      <w:r>
+        <w:rPr>
+          <w:rFonts w:ascii="Arial" w:hAnsi="Arial" w:cs="Arial"/>
+          <w:lang w:val="en-US"/>
+        </w:rPr>
+        <w:fldChar w:fldCharType="end"/>
+      </w:r>
+      <w:r>
+        <w:rPr>
+          <w:rFonts w:ascii="Arial" w:hAnsi="Arial" w:cs="Arial"/>
+          <w:lang w:val="en-US"/>
+        </w:rPr>
+        <w:t xml:space="preserve"> </w:t>
+      </w:r>
+      <w:r>
+        <w:rPr>
+          <w:rFonts w:ascii="Arial" w:hAnsi="Arial" w:cs="Arial"/>
+          <w:lang w:val="en-US"/>
+        </w:rPr>
+        <w:t>and then further developed and enhanced for use by Tianqi C</w:t>
+      </w:r>
+      <w:r>
+        <w:rPr>
+          <w:rFonts w:ascii="Arial" w:hAnsi="Arial" w:cs="Arial"/>
+          <w:lang w:val="en-US"/>
+        </w:rPr>
+        <w:t>hen</w:t>
+      </w:r>
+      <w:r>
+        <w:rPr>
+          <w:rFonts w:ascii="Arial" w:hAnsi="Arial" w:cs="Arial"/>
+          <w:lang w:val="en-US"/>
+        </w:rPr>
+        <w:t xml:space="preserve"> </w:t>
+      </w:r>
+      <w:r>
+        <w:rPr>
+          <w:rFonts w:ascii="Arial" w:hAnsi="Arial" w:cs="Arial"/>
+          <w:lang w:val="en-US"/>
+        </w:rPr>
+        <w:fldChar w:fldCharType="begin"/>
+      </w:r>
+      <w:r>
+        <w:rPr>
+          <w:rFonts w:ascii="Arial" w:hAnsi="Arial" w:cs="Arial"/>
+          <w:lang w:val="en-US"/>
+        </w:rPr>
+        <w:instrText xml:space="preserve"> ADDIN ZOTERO_ITEM CSL_CITATION {"citationID":"lcfhjaXU","properties":{"formattedCitation":"[11]","plainCitation":"[11]","noteIndex":0},"citationItems":[{"id":52,"uris":["http://zotero.org/users/18889678/items/2SRLU6BM"],"itemData":{"id":52,"type":"paper-conference","abstract":"Tree boosting is a highly eﬀective and widely used machine learning method. In this paper, we describe a scalable endto-end tree boosting system called XGBoost, which is used widely by data scientists to achieve state-of-the-art results on many machine learning challenges. We propose a novel sparsity-aware algorithm for sparse data and weighted quantile sketch for approximate tree learning. More importantly, we provide insights on cache access patterns, data compression and sharding to build a scalable tree boosting system. By combining these insights, XGBoost scales beyond billions of examples using far fewer resources than existing systems.","container-title":"Proceedings of the 22nd ACM SIGKDD International Conference on Knowledge Discovery and Data Mining","DOI":"10.1145/2939672.2939785","event-place":"San Francisco California USA","event-title":"KDD '16: The 22nd ACM SIGKDD International Conference on Knowledge Discovery and Data Mining","ISBN":"978-1-4503-4232-2","language":"en","page":"785-794","publisher":"ACM","publisher-place":"San Francisco California USA","source":"DOI.org (Crossref)","title":"XGBoost: A Scalable Tree Boosting System","title-short":"XGBoost","URL":"https://dl.acm.org/doi/10.1145/2939672.2939785","author":[{"family":"Chen","given":"Tianqi"},{"family":"Guestrin","given":"Carlos"}],"accessed":{"date-parts":[["2025",12,16]]},"issued":{"date-parts":[["2016",8,13]]},"citation-key":"chenXGBoostScalableTree2016"}}],"schema":"https://github.com/citation-style-language/schema/raw/master/csl-citation.json"} </w:instrText>
+      </w:r>
+      <w:r>
+        <w:rPr>
+          <w:rFonts w:ascii="Arial" w:hAnsi="Arial" w:cs="Arial"/>
+          <w:lang w:val="en-US"/>
+        </w:rPr>
+        <w:fldChar w:fldCharType="separate"/>
+      </w:r>
+      <w:r>
+        <w:rPr>
+          <w:rFonts w:ascii="Arial" w:hAnsi="Arial" w:cs="Arial"/>
+        </w:rPr>
+        <w:t>[11]</w:t>
+      </w:r>
+      <w:r>
+        <w:rPr>
+          <w:rFonts w:ascii="Arial" w:hAnsi="Arial" w:cs="Arial"/>
+          <w:lang w:val="en-US"/>
+        </w:rPr>
+        <w:fldChar w:fldCharType="end"/>
+      </w:r>
+      <w:r>
+        <w:rPr>
+          <w:rFonts w:ascii="Arial" w:hAnsi="Arial" w:cs="Arial"/>
+          <w:lang w:val="en-US"/>
+        </w:rPr>
+        <w:t>.</w:t>
+      </w:r>
+    </w:p>
+    <w:p>
+      <w:pPr>
+        <w:pStyle w:val="PlainText"/>
+        <w:spacing w:line="360" w:lineRule="auto"/>
+        <w:jc w:val="both"/>
+        <w:rPr>
+          <w:rFonts w:ascii="Arial" w:hAnsi="Arial" w:cs="Arial"/>
+          <w:lang w:val="en-US"/>
+        </w:rPr>
+      </w:pPr>
+    </w:p>
+    <w:p>
+      <w:pPr>
+        <w:pStyle w:val="PlainText"/>
+        <w:spacing w:line="360" w:lineRule="auto"/>
+        <w:jc w:val="both"/>
+        <w:rPr>
+          <w:rFonts w:ascii="Arial" w:hAnsi="Arial" w:cs="Arial"/>
+          <w:lang w:val="en-US"/>
+        </w:rPr>
+      </w:pPr>
+      <w:r>
+        <w:rPr>
+          <w:rFonts w:ascii="Arial" w:hAnsi="Arial" w:cs="Arial"/>
+          <w:lang w:val="en-US"/>
+        </w:rPr>
+        <w:t xml:space="preserve">Instead of training multiple trees at once, unlike the Random Forest, </w:t>
+      </w:r>
       <w:proofErr w:type="spellStart"/>
       <w:r>
         <w:rPr>
-          <w:rStyle w:val="Heading2Char"/>
+          <w:rFonts w:ascii="Arial" w:hAnsi="Arial" w:cs="Arial"/>
           <w:lang w:val="en-US"/>
         </w:rPr>
         <w:t>XGBoost</w:t>
       </w:r>
       <w:proofErr w:type="spellEnd"/>
-    </w:p>
-    <w:p>
-      <w:pPr>
-        <w:pStyle w:val="PlainText"/>
-        <w:spacing w:line="360" w:lineRule="auto"/>
-        <w:jc w:val="both"/>
-        <w:rPr>
-          <w:rFonts w:ascii="Arial" w:hAnsi="Arial" w:cs="Arial"/>
-          <w:lang w:val="en-US"/>
-        </w:rPr>
-      </w:pPr>
-      <w:r>
-        <w:rPr>
-          <w:rFonts w:ascii="Arial" w:hAnsi="Arial" w:cs="Arial"/>
-          <w:lang w:val="en-US"/>
-        </w:rPr>
-        <w:t>The Extreme Gradient Boosting algorithm is also an ensemble method, similar to the random forest and based on decision trees. Originally seen in</w:t>
+      <w:r>
+        <w:rPr>
+          <w:rFonts w:ascii="Arial" w:hAnsi="Arial" w:cs="Arial"/>
+          <w:lang w:val="en-US"/>
+        </w:rPr>
+        <w:t xml:space="preserve"> trains multiple weak trees sequentially to correct the mistakes of the previous trees using something called gradient descent. This process involves calculating the log loss function from the residuals, the difference between the predicted and actual values. To minimize this function, different parameters are scored with changed weights to create a strong classifier.</w:t>
+      </w:r>
+    </w:p>
+    <w:p>
+      <w:pPr>
+        <w:pStyle w:val="PlainText"/>
+        <w:spacing w:line="360" w:lineRule="auto"/>
+        <w:jc w:val="both"/>
+        <w:rPr>
+          <w:rFonts w:ascii="Arial" w:hAnsi="Arial" w:cs="Arial"/>
+          <w:lang w:val="en-US"/>
+        </w:rPr>
+      </w:pPr>
+    </w:p>
+    <w:p>
+      <w:pPr>
+        <w:pStyle w:val="PlainText"/>
+        <w:spacing w:line="360" w:lineRule="auto"/>
+        <w:jc w:val="both"/>
+        <w:rPr>
+          <w:rFonts w:ascii="Arial" w:hAnsi="Arial" w:cs="Arial"/>
+          <w:lang w:val="en-US"/>
+        </w:rPr>
+      </w:pPr>
+      <w:r>
+        <w:rPr>
+          <w:rFonts w:ascii="Arial" w:hAnsi="Arial" w:cs="Arial"/>
+          <w:lang w:val="en-US"/>
+        </w:rPr>
+        <w:t xml:space="preserve">An integral factor in determining the model's performance is the learning rate, as it scales the step length of the gradient descent procedure, which means it influences the impact of each individual tree. To still ensure sufficient learning, the number of iterations is usually increased to account for a reduced learning rate. Combined with bagging, or subsampling as it's called for </w:t>
+      </w:r>
+      <w:proofErr w:type="spellStart"/>
+      <w:r>
+        <w:rPr>
+          <w:rFonts w:ascii="Arial" w:hAnsi="Arial" w:cs="Arial"/>
+          <w:lang w:val="en-US"/>
+        </w:rPr>
+        <w:t>XGBoost</w:t>
+      </w:r>
+      <w:proofErr w:type="spellEnd"/>
+      <w:r>
+        <w:rPr>
+          <w:rFonts w:ascii="Arial" w:hAnsi="Arial" w:cs="Arial"/>
+          <w:lang w:val="en-US"/>
+        </w:rPr>
+        <w:t xml:space="preserve">, it can provide a substantially improved result as shown by T. Hastie, R. </w:t>
+      </w:r>
+      <w:proofErr w:type="spellStart"/>
+      <w:r>
+        <w:rPr>
+          <w:rFonts w:ascii="Arial" w:hAnsi="Arial" w:cs="Arial"/>
+          <w:lang w:val="en-US"/>
+        </w:rPr>
+        <w:t>Tibshirani</w:t>
+      </w:r>
+      <w:proofErr w:type="spellEnd"/>
+      <w:r>
+        <w:rPr>
+          <w:rFonts w:ascii="Arial" w:hAnsi="Arial" w:cs="Arial"/>
+          <w:lang w:val="en-US"/>
+        </w:rPr>
+        <w:t xml:space="preserve"> and J. Friedman, “Elements of Statistical Learning Ed. 2”, Springer, 2009</w:t>
       </w:r>
       <w:r>
         <w:rPr>
@@ -1107,120 +2102,42 @@
           <w:rFonts w:ascii="Arial" w:hAnsi="Arial" w:cs="Arial"/>
           <w:lang w:val="en-US"/>
         </w:rPr>
-        <w:t>[[Greedy Function Approximation: A Gradient Boosting Machine, by Friedman]] and then further developed and enhanced for use by Tianqi C</w:t>
-      </w:r>
-      <w:r>
-        <w:rPr>
-          <w:rFonts w:ascii="Arial" w:hAnsi="Arial" w:cs="Arial"/>
-          <w:lang w:val="en-US"/>
-        </w:rPr>
-        <w:t>hen.</w:t>
-      </w:r>
-    </w:p>
-    <w:p>
-      <w:pPr>
-        <w:pStyle w:val="PlainText"/>
-        <w:spacing w:line="360" w:lineRule="auto"/>
-        <w:jc w:val="both"/>
-        <w:rPr>
-          <w:rFonts w:ascii="Arial" w:hAnsi="Arial" w:cs="Arial"/>
-          <w:lang w:val="en-US"/>
-        </w:rPr>
-      </w:pPr>
-    </w:p>
-    <w:p>
-      <w:pPr>
-        <w:pStyle w:val="PlainText"/>
-        <w:spacing w:line="360" w:lineRule="auto"/>
-        <w:jc w:val="both"/>
-        <w:rPr>
-          <w:rFonts w:ascii="Arial" w:hAnsi="Arial" w:cs="Arial"/>
-          <w:lang w:val="en-US"/>
-        </w:rPr>
-      </w:pPr>
-      <w:r>
-        <w:rPr>
-          <w:rFonts w:ascii="Arial" w:hAnsi="Arial" w:cs="Arial"/>
-          <w:lang w:val="en-US"/>
-        </w:rPr>
-        <w:t xml:space="preserve">Instead of training multiple trees at once, unlike the Random Forest, </w:t>
-      </w:r>
-      <w:proofErr w:type="spellStart"/>
-      <w:r>
-        <w:rPr>
-          <w:rFonts w:ascii="Arial" w:hAnsi="Arial" w:cs="Arial"/>
-          <w:lang w:val="en-US"/>
-        </w:rPr>
-        <w:t>XGBoost</w:t>
-      </w:r>
-      <w:proofErr w:type="spellEnd"/>
-      <w:r>
-        <w:rPr>
-          <w:rFonts w:ascii="Arial" w:hAnsi="Arial" w:cs="Arial"/>
-          <w:lang w:val="en-US"/>
-        </w:rPr>
-        <w:t xml:space="preserve"> trains multiple weak trees sequentially to correct the mistakes of the previous trees using something called gradient descent. This process involves calculating the log loss function from the residuals, the difference between the predicted and actual values. To minimize this function, different parameters are scored with changed weights to create a strong classifier.</w:t>
-      </w:r>
-    </w:p>
-    <w:p>
-      <w:pPr>
-        <w:pStyle w:val="PlainText"/>
-        <w:spacing w:line="360" w:lineRule="auto"/>
-        <w:jc w:val="both"/>
-        <w:rPr>
-          <w:rFonts w:ascii="Arial" w:hAnsi="Arial" w:cs="Arial"/>
-          <w:lang w:val="en-US"/>
-        </w:rPr>
-      </w:pPr>
-    </w:p>
-    <w:p>
-      <w:pPr>
-        <w:pStyle w:val="PlainText"/>
-        <w:spacing w:line="360" w:lineRule="auto"/>
-        <w:jc w:val="both"/>
-        <w:rPr>
-          <w:rFonts w:ascii="Arial" w:hAnsi="Arial" w:cs="Arial"/>
-          <w:lang w:val="en-US"/>
-        </w:rPr>
-      </w:pPr>
-      <w:r>
-        <w:rPr>
-          <w:rFonts w:ascii="Arial" w:hAnsi="Arial" w:cs="Arial"/>
-          <w:lang w:val="en-US"/>
-        </w:rPr>
-        <w:t xml:space="preserve">An integral factor in determining the model's performance is the learning rate, as it scales the step length of the gradient descent procedure, which means it influences the impact of each individual tree. To still ensure sufficient learning, the number of iterations is usually increased to account for a reduced learning rate. Combined with bagging, or subsampling as it's called for </w:t>
-      </w:r>
-      <w:proofErr w:type="spellStart"/>
-      <w:r>
-        <w:rPr>
-          <w:rFonts w:ascii="Arial" w:hAnsi="Arial" w:cs="Arial"/>
-          <w:lang w:val="en-US"/>
-        </w:rPr>
-        <w:t>XGBoost</w:t>
-      </w:r>
-      <w:proofErr w:type="spellEnd"/>
-      <w:r>
-        <w:rPr>
-          <w:rFonts w:ascii="Arial" w:hAnsi="Arial" w:cs="Arial"/>
-          <w:lang w:val="en-US"/>
-        </w:rPr>
-        <w:t xml:space="preserve">, it can provide a substantially improved result as shown by [[T. Hastie, R. </w:t>
-      </w:r>
-      <w:proofErr w:type="spellStart"/>
-      <w:r>
-        <w:rPr>
-          <w:rFonts w:ascii="Arial" w:hAnsi="Arial" w:cs="Arial"/>
-          <w:lang w:val="en-US"/>
-        </w:rPr>
-        <w:t>Tibshirani</w:t>
-      </w:r>
-      <w:proofErr w:type="spellEnd"/>
-      <w:r>
-        <w:rPr>
-          <w:rFonts w:ascii="Arial" w:hAnsi="Arial" w:cs="Arial"/>
-          <w:lang w:val="en-US"/>
-        </w:rPr>
-        <w:t xml:space="preserve"> and J. Friedman, “Elements of Statistical Learning Ed. 2”, Springer, 2009.]]</w:t>
+        <w:fldChar w:fldCharType="begin"/>
+      </w:r>
+      <w:r>
+        <w:rPr>
+          <w:rFonts w:ascii="Arial" w:hAnsi="Arial" w:cs="Arial"/>
+          <w:lang w:val="en-US"/>
+        </w:rPr>
+        <w:instrText xml:space="preserve"> ADDIN ZOTERO_ITEM CSL_CITATION {"citationID":"Ke2oH29W","properties":{"formattedCitation":"[12]","plainCitation":"[12]","noteIndex":0},"citationItems":[{"id":66,"uris":["http://zotero.org/users/18889678/items/UFXUIT2A"],"itemData":{"id":66,"type":"chapter","abstract":"In this chapter, we describe tree-based methods for regression and classification. These involve stratifying or segmenting the predictor space into a number of simple regions. In order to make a prediction for a given observation, we typically use the mean or the mode response value for the training observations in the region to which it belongs.","container-title":"An Introduction to Statistical Learning: with Applications in R","event-place":"New York, NY","ISBN":"978-1-0716-1418-1","language":"en","note":"DOI: 10.1007/978-1-0716-1418-1_8","page":"327-365","publisher":"Springer US","publisher-place":"New York, NY","source":"Springer Link","title":"Tree-Based Methods","URL":"https://doi.org/10.1007/978-1-0716-1418-1_8","author":[{"family":"James","given":"Gareth"},{"family":"Witten","given":"Daniela"},{"family":"Hastie","given":"Trevor"},{"family":"Tibshirani","given":"Robert"}],"editor":[{"family":"James","given":"Gareth"},{"family":"Witten","given":"Daniela"},{"family":"Hastie","given":"Trevor"},{"family":"Tibshirani","given":"Robert"}],"accessed":{"date-parts":[["2025",12,16]]},"issued":{"date-parts":[["2021"]]},"citation-key":"jamesTreeBasedMethods2021"}}],"schema":"https://github.com/citation-style-language/schema/raw/master/csl-citation.json"} </w:instrText>
+      </w:r>
+      <w:r>
+        <w:rPr>
+          <w:rFonts w:ascii="Arial" w:hAnsi="Arial" w:cs="Arial"/>
+          <w:lang w:val="en-US"/>
+        </w:rPr>
+        <w:fldChar w:fldCharType="separate"/>
+      </w:r>
+      <w:r>
+        <w:rPr>
+          <w:rFonts w:ascii="Arial" w:hAnsi="Arial" w:cs="Arial"/>
+          <w:lang w:val="en-US"/>
+        </w:rPr>
+        <w:t>[12]</w:t>
+      </w:r>
+      <w:r>
+        <w:rPr>
+          <w:rFonts w:ascii="Arial" w:hAnsi="Arial" w:cs="Arial"/>
+          <w:lang w:val="en-US"/>
+        </w:rPr>
+        <w:fldChar w:fldCharType="end"/>
+      </w:r>
+      <w:r>
+        <w:rPr>
+          <w:rFonts w:ascii="Arial" w:hAnsi="Arial" w:cs="Arial"/>
+          <w:lang w:val="en-US"/>
+        </w:rPr>
+        <w:t>.</w:t>
       </w:r>
     </w:p>
     <w:p>
@@ -1344,11 +2261,25 @@
         </w:rPr>
         <w:t xml:space="preserve">multiple </w:t>
       </w:r>
-      <w:r>
-        <w:rPr>
-          <w:lang w:val="en-US"/>
-        </w:rPr>
-        <w:t>example run</w:t>
+      <w:proofErr w:type="gramStart"/>
+      <w:r>
+        <w:rPr>
+          <w:lang w:val="en-US"/>
+        </w:rPr>
+        <w:t>example</w:t>
+      </w:r>
+      <w:proofErr w:type="gramEnd"/>
+      <w:r>
+        <w:rPr>
+          <w:lang w:val="en-US"/>
+        </w:rPr>
+        <w:t xml:space="preserve"> </w:t>
+      </w:r>
+      <w:r>
+        <w:rPr>
+          <w:lang w:val="en-US"/>
+        </w:rPr>
+        <w:t>run</w:t>
       </w:r>
       <w:r>
         <w:rPr>
@@ -1415,7 +2346,23 @@
           <w:rFonts w:ascii="Arial" w:hAnsi="Arial" w:cs="Arial"/>
           <w:lang w:val="en-US"/>
         </w:rPr>
-        <w:t xml:space="preserve"> is early stopping. This method helps to determine the optimal number of iterations to build a model that is not overfitted or exhibits a great amount of bias. Early stopping occurs when the model's performance on the validation set</w:t>
+        <w:t xml:space="preserve"> is </w:t>
+      </w:r>
+      <w:proofErr w:type="gramStart"/>
+      <w:r>
+        <w:rPr>
+          <w:rFonts w:ascii="Arial" w:hAnsi="Arial" w:cs="Arial"/>
+          <w:lang w:val="en-US"/>
+        </w:rPr>
+        <w:t>early stopping</w:t>
+      </w:r>
+      <w:proofErr w:type="gramEnd"/>
+      <w:r>
+        <w:rPr>
+          <w:rFonts w:ascii="Arial" w:hAnsi="Arial" w:cs="Arial"/>
+          <w:lang w:val="en-US"/>
+        </w:rPr>
+        <w:t>. This method helps to determine the optimal number of iterations to build a model that is not overfitted or exhibits a great amount of bias. Early stopping occurs when the model's performance on the validation set</w:t>
       </w:r>
       <w:r>
         <w:rPr>
@@ -1747,7 +2694,72 @@
           <w:rFonts w:ascii="Arial" w:hAnsi="Arial" w:cs="Arial"/>
           <w:lang w:val="en-US"/>
         </w:rPr>
-        <w:t xml:space="preserve">The third and final version of the decision tree model used a five-fold GridSearchCV to systematically check for the best parameter combination out of the given values. From this point onwards, </w:t>
+        <w:t xml:space="preserve">The third and final version of the decision tree model used a five-fold </w:t>
+      </w:r>
+      <w:proofErr w:type="spellStart"/>
+      <w:r>
+        <w:rPr>
+          <w:rFonts w:ascii="Arial" w:hAnsi="Arial" w:cs="Arial"/>
+          <w:lang w:val="en-US"/>
+        </w:rPr>
+        <w:t>GridSearchCV</w:t>
+      </w:r>
+      <w:proofErr w:type="spellEnd"/>
+      <w:r>
+        <w:rPr>
+          <w:rFonts w:ascii="Arial" w:hAnsi="Arial" w:cs="Arial"/>
+          <w:lang w:val="en-US"/>
+        </w:rPr>
+        <w:t xml:space="preserve"> </w:t>
+      </w:r>
+      <w:r>
+        <w:rPr>
+          <w:rFonts w:ascii="Arial" w:hAnsi="Arial" w:cs="Arial"/>
+          <w:lang w:val="en-US"/>
+        </w:rPr>
+        <w:fldChar w:fldCharType="begin"/>
+      </w:r>
+      <w:r>
+        <w:rPr>
+          <w:rFonts w:ascii="Arial" w:hAnsi="Arial" w:cs="Arial"/>
+          <w:lang w:val="en-US"/>
+        </w:rPr>
+        <w:instrText xml:space="preserve"> ADDIN ZOTERO_ITEM CSL_CITATION {"citationID":"FJ3BBRCG","properties":{"formattedCitation":"[13]","plainCitation":"[13]","noteIndex":0},"citationItems":[{"id":63,"uris":["http://zotero.org/users/18889678/items/F57XJSF7"],"itemData":{"id":63,"type":"article-journal","abstract":"In Machine learning (ML) and deep learning (DL), hyperparameter tuning is the process of selecting the combination of optimal hyperparameters that give the best performance. Thus, the behavior of some machine learning (ML) and deep learning (DL) algorithms largely depend on their hyperparameters. While there has been a rapid growth in the application of machine learning (ML) and deep learning (DL) algorithms to Additive manufacturing (AM) techniques, little to no attention has been paid to carefully selecting and optimizing the hyperparameters of these algorithms in order to investigate their influence and achieve the best possible model performance. In this work, we demonstrate the effect of a grid search hyperparameter tuning technique on a Multilayer perceptron (MLP) model using datasets obtained from a Fused Filament Fabrication (FFF) AM process. The FFF dataset was extracted from the MakerBot MethodX 3D printer using internet of things (IoT) sensors. Three (3) hyperparameters were considered – the number of neurons in the hidden layer, learning rate, and the number of epochs. In addition, two different train-to-test ratios were considered to investigate their effects on the AM process data. The dataset consisted of five (5) dominant input parameters which include layer thickness, build orientation, extrusion temperature, building temperature, and print speed and three (3) output parameters: dimension accuracy, porosity, and tensile strength. RMSE, and the computational time, CT, were both selected as the hyperparameter performance metrics. The experimental results reveal the optimal configuration of hyperparameters that contributed to the best performance of the MLP model.","collection-title":"51st SME North American Manufacturing Research Conference (NAMRC 51)","container-title":"Manufacturing Letters","DOI":"10.1016/j.mfglet.2023.08.056","ISSN":"2213-8463","journalAbbreviation":"Manufacturing Letters","page":"1031-1042","source":"ScienceDirect","title":"Grid search hyperparameter tuning in additive manufacturing processes","volume":"35","author":[{"family":"Ogunsanya","given":"Michael"},{"family":"Isichei","given":"Joan"},{"family":"Desai","given":"Salil"}],"issued":{"date-parts":[["2023",8,1]]},"citation-key":"ogunsanyaGridSearchHyperparameter2023"}}],"schema":"https://github.com/citation-style-language/schema/raw/master/csl-citation.json"} </w:instrText>
+      </w:r>
+      <w:r>
+        <w:rPr>
+          <w:rFonts w:ascii="Arial" w:hAnsi="Arial" w:cs="Arial"/>
+          <w:lang w:val="en-US"/>
+        </w:rPr>
+        <w:fldChar w:fldCharType="separate"/>
+      </w:r>
+      <w:r>
+        <w:rPr>
+          <w:rFonts w:ascii="Arial" w:hAnsi="Arial" w:cs="Arial"/>
+          <w:lang w:val="en-US"/>
+        </w:rPr>
+        <w:t>[13]</w:t>
+      </w:r>
+      <w:r>
+        <w:rPr>
+          <w:rFonts w:ascii="Arial" w:hAnsi="Arial" w:cs="Arial"/>
+          <w:lang w:val="en-US"/>
+        </w:rPr>
+        <w:fldChar w:fldCharType="end"/>
+      </w:r>
+      <w:r>
+        <w:rPr>
+          <w:rFonts w:ascii="Arial" w:hAnsi="Arial" w:cs="Arial"/>
+          <w:lang w:val="en-US"/>
+        </w:rPr>
+        <w:t xml:space="preserve"> </w:t>
+      </w:r>
+      <w:r>
+        <w:rPr>
+          <w:rFonts w:ascii="Arial" w:hAnsi="Arial" w:cs="Arial"/>
+          <w:lang w:val="en-US"/>
+        </w:rPr>
+        <w:t xml:space="preserve">to systematically check for the best parameter combination out of the given values. From this point onwards, </w:t>
       </w:r>
       <w:r>
         <w:rPr>
@@ -1989,6 +3001,7 @@
                 <w:lang w:val="en-US"/>
               </w:rPr>
             </w:pPr>
+            <w:proofErr w:type="spellStart"/>
             <w:r>
               <w:rPr>
                 <w:rFonts w:ascii="Arial" w:hAnsi="Arial" w:cs="Arial"/>
@@ -1996,6 +3009,7 @@
               </w:rPr>
               <w:t>max_depth</w:t>
             </w:r>
+            <w:proofErr w:type="spellEnd"/>
           </w:p>
           <w:p>
             <w:pPr>
@@ -2033,7 +3047,21 @@
                 <w:rFonts w:ascii="Arial" w:hAnsi="Arial" w:cs="Arial"/>
                 <w:lang w:val="en-US"/>
               </w:rPr>
-              <w:t>Maximum number of splits the tree is allowed to make. If none, tree will continue splitting until all leaves are pure, or other parameters prevent splitting.</w:t>
+              <w:t xml:space="preserve">Maximum number of splits the tree is allowed to make. If none, </w:t>
+            </w:r>
+            <w:r>
+              <w:rPr>
+                <w:rFonts w:ascii="Arial" w:hAnsi="Arial" w:cs="Arial"/>
+                <w:lang w:val="en-US"/>
+              </w:rPr>
+              <w:t>trees</w:t>
+            </w:r>
+            <w:r>
+              <w:rPr>
+                <w:rFonts w:ascii="Arial" w:hAnsi="Arial" w:cs="Arial"/>
+                <w:lang w:val="en-US"/>
+              </w:rPr>
+              <w:t xml:space="preserve"> will continue splitting until all leaves are pure, or other parameters prevent splitting.</w:t>
             </w:r>
           </w:p>
         </w:tc>
@@ -2660,7 +3688,30 @@
           <w:rFonts w:ascii="Arial" w:hAnsi="Arial" w:cs="Arial"/>
           <w:lang w:val="en-US"/>
         </w:rPr>
-        <w:t>The initial random forest used the same parameters that were determined to be best for the Decision Tree, with a low estimator number of 20.</w:t>
+        <w:t>The initial random forest used the same parameters that were determined to be best for the Decision Tree, with a low estimator number of 20</w:t>
+      </w:r>
+      <w:r>
+        <w:rPr>
+          <w:rFonts w:ascii="Arial" w:hAnsi="Arial" w:cs="Arial"/>
+          <w:lang w:val="en-US"/>
+        </w:rPr>
+        <w:t xml:space="preserve"> and a ‘</w:t>
+      </w:r>
+      <w:proofErr w:type="spellStart"/>
+      <w:r>
+        <w:rPr>
+          <w:rFonts w:ascii="Arial" w:hAnsi="Arial" w:cs="Arial"/>
+          <w:lang w:val="en-US"/>
+        </w:rPr>
+        <w:t>win_weight_leaf</w:t>
+      </w:r>
+      <w:proofErr w:type="spellEnd"/>
+      <w:r>
+        <w:rPr>
+          <w:rFonts w:ascii="Arial" w:hAnsi="Arial" w:cs="Arial"/>
+          <w:lang w:val="en-US"/>
+        </w:rPr>
+        <w:t>’ of 0.1.</w:t>
       </w:r>
     </w:p>
     <w:p>
@@ -2918,6 +3969,7 @@
                 <w:lang w:val="en-US"/>
               </w:rPr>
             </w:pPr>
+            <w:proofErr w:type="spellStart"/>
             <w:r>
               <w:rPr>
                 <w:rFonts w:ascii="Arial" w:hAnsi="Arial" w:cs="Arial"/>
@@ -2925,6 +3977,7 @@
               </w:rPr>
               <w:t>max_depth</w:t>
             </w:r>
+            <w:proofErr w:type="spellEnd"/>
           </w:p>
           <w:p>
             <w:pPr>
@@ -2962,7 +4015,21 @@
                 <w:rFonts w:ascii="Arial" w:hAnsi="Arial" w:cs="Arial"/>
                 <w:lang w:val="en-US"/>
               </w:rPr>
-              <w:t>Maximum number of splits the tree is allowed to make. If none, tree will continue splitting until all leaves are pure, or other parameters prevent splitting.</w:t>
+              <w:t xml:space="preserve">Maximum number of splits the tree is allowed to make. If none, </w:t>
+            </w:r>
+            <w:r>
+              <w:rPr>
+                <w:rFonts w:ascii="Arial" w:hAnsi="Arial" w:cs="Arial"/>
+                <w:lang w:val="en-US"/>
+              </w:rPr>
+              <w:t>trees</w:t>
+            </w:r>
+            <w:r>
+              <w:rPr>
+                <w:rFonts w:ascii="Arial" w:hAnsi="Arial" w:cs="Arial"/>
+                <w:lang w:val="en-US"/>
+              </w:rPr>
+              <w:t xml:space="preserve"> will continue splitting until all leaves are pure, or other parameters prevent splitting.</w:t>
             </w:r>
           </w:p>
         </w:tc>
@@ -3703,14 +4770,21 @@
                 <w:rFonts w:ascii="Arial" w:hAnsi="Arial" w:cs="Arial"/>
                 <w:lang w:val="en-US"/>
               </w:rPr>
-              <w:t xml:space="preserve">The amount of trees trained for the ensemble. </w:t>
-            </w:r>
-            <w:r>
-              <w:rPr>
-                <w:rFonts w:ascii="Arial" w:hAnsi="Arial" w:cs="Arial"/>
-                <w:lang w:val="en-US"/>
-              </w:rPr>
               <w:t xml:space="preserve">The </w:t>
+            </w:r>
+            <w:r>
+              <w:rPr>
+                <w:rFonts w:ascii="Arial" w:hAnsi="Arial" w:cs="Arial"/>
+                <w:lang w:val="en-US"/>
+              </w:rPr>
+              <w:t>number</w:t>
+            </w:r>
+            <w:r>
+              <w:rPr>
+                <w:rFonts w:ascii="Arial" w:hAnsi="Arial" w:cs="Arial"/>
+                <w:lang w:val="en-US"/>
+              </w:rPr>
+              <w:t xml:space="preserve"> of trees trained for the ensemble. The </w:t>
             </w:r>
             <w:r>
               <w:rPr>
@@ -4002,31 +5076,7 @@
           <w:lang w:val="en-US"/>
         </w:rPr>
         <w:lastRenderedPageBreak/>
-        <w:t xml:space="preserve">Table </w:t>
-      </w:r>
-      <w:r>
-        <w:rPr>
-          <w:sz w:val="16"/>
-          <w:szCs w:val="16"/>
-          <w:lang w:val="en-US"/>
-        </w:rPr>
-        <w:t>3</w:t>
-      </w:r>
-      <w:r>
-        <w:rPr>
-          <w:sz w:val="16"/>
-          <w:szCs w:val="16"/>
-          <w:lang w:val="en-US"/>
-        </w:rPr>
-        <w:t xml:space="preserve">: Parameters included in grid search </w:t>
-      </w:r>
-      <w:r>
-        <w:rPr>
-          <w:sz w:val="16"/>
-          <w:szCs w:val="16"/>
-          <w:lang w:val="en-US"/>
-        </w:rPr>
-        <w:t xml:space="preserve">for the </w:t>
+        <w:t xml:space="preserve">Table 3: Parameters included in grid search for the </w:t>
       </w:r>
       <w:proofErr w:type="spellStart"/>
       <w:r>
@@ -4681,14 +5731,7 @@
                 <w:rFonts w:ascii="Arial" w:hAnsi="Arial" w:cs="Arial"/>
                 <w:lang w:val="en-US"/>
               </w:rPr>
-              <w:t xml:space="preserve">Parameter deciding early </w:t>
-            </w:r>
-            <w:r>
-              <w:rPr>
-                <w:rFonts w:ascii="Arial" w:hAnsi="Arial" w:cs="Arial"/>
-                <w:lang w:val="en-US"/>
-              </w:rPr>
-              <w:t>stop</w:t>
+              <w:t>Parameter deciding early stop</w:t>
             </w:r>
             <w:r>
               <w:rPr>
@@ -5069,15 +6112,24 @@
           <w:rFonts w:ascii="Arial" w:hAnsi="Arial" w:cs="Arial"/>
           <w:lang w:val="en-US"/>
         </w:rPr>
-        <w:t>('</w:t>
+        <w:t>'</w:t>
       </w:r>
       <w:proofErr w:type="spellStart"/>
-      <w:r>
-        <w:rPr>
-          <w:rFonts w:ascii="Arial" w:hAnsi="Arial" w:cs="Arial"/>
-          <w:lang w:val="en-US"/>
-        </w:rPr>
-        <w:t>min_samples_split</w:t>
+      <w:proofErr w:type="gramStart"/>
+      <w:r>
+        <w:rPr>
+          <w:rFonts w:ascii="Arial" w:hAnsi="Arial" w:cs="Arial"/>
+          <w:lang w:val="en-US"/>
+        </w:rPr>
+        <w:t>min</w:t>
+      </w:r>
+      <w:proofErr w:type="gramEnd"/>
+      <w:r>
+        <w:rPr>
+          <w:rFonts w:ascii="Arial" w:hAnsi="Arial" w:cs="Arial"/>
+          <w:lang w:val="en-US"/>
+        </w:rPr>
+        <w:t>_samples_split</w:t>
       </w:r>
       <w:proofErr w:type="spellEnd"/>
       <w:r>
@@ -5085,15 +6137,42 @@
           <w:rFonts w:ascii="Arial" w:hAnsi="Arial" w:cs="Arial"/>
           <w:lang w:val="en-US"/>
         </w:rPr>
-        <w:t>': [2, 3, 4], '</w:t>
+        <w:t>': [2, 3, 4],</w:t>
+      </w:r>
+    </w:p>
+    <w:p>
+      <w:pPr>
+        <w:pStyle w:val="PlainText"/>
+        <w:spacing w:line="360" w:lineRule="auto"/>
+        <w:jc w:val="both"/>
+        <w:rPr>
+          <w:rFonts w:ascii="Arial" w:hAnsi="Arial" w:cs="Arial"/>
+          <w:lang w:val="en-US"/>
+        </w:rPr>
+      </w:pPr>
+      <w:r>
+        <w:rPr>
+          <w:rFonts w:ascii="Arial" w:hAnsi="Arial" w:cs="Arial"/>
+          <w:lang w:val="en-US"/>
+        </w:rPr>
+        <w:t>'</w:t>
       </w:r>
       <w:proofErr w:type="spellStart"/>
-      <w:r>
-        <w:rPr>
-          <w:rFonts w:ascii="Arial" w:hAnsi="Arial" w:cs="Arial"/>
-          <w:lang w:val="en-US"/>
-        </w:rPr>
-        <w:t>min_weight_fraction_leaf</w:t>
+      <w:proofErr w:type="gramStart"/>
+      <w:r>
+        <w:rPr>
+          <w:rFonts w:ascii="Arial" w:hAnsi="Arial" w:cs="Arial"/>
+          <w:lang w:val="en-US"/>
+        </w:rPr>
+        <w:t>min</w:t>
+      </w:r>
+      <w:proofErr w:type="gramEnd"/>
+      <w:r>
+        <w:rPr>
+          <w:rFonts w:ascii="Arial" w:hAnsi="Arial" w:cs="Arial"/>
+          <w:lang w:val="en-US"/>
+        </w:rPr>
+        <w:t>_weight_fraction_leaf</w:t>
       </w:r>
       <w:proofErr w:type="spellEnd"/>
       <w:r>
@@ -5101,15 +6180,42 @@
           <w:rFonts w:ascii="Arial" w:hAnsi="Arial" w:cs="Arial"/>
           <w:lang w:val="en-US"/>
         </w:rPr>
-        <w:t>': [0.0, 0.01, 0.1], '</w:t>
+        <w:t xml:space="preserve">': [0.0, 0.01, 0.1], </w:t>
+      </w:r>
+    </w:p>
+    <w:p>
+      <w:pPr>
+        <w:pStyle w:val="PlainText"/>
+        <w:spacing w:line="360" w:lineRule="auto"/>
+        <w:jc w:val="both"/>
+        <w:rPr>
+          <w:rFonts w:ascii="Arial" w:hAnsi="Arial" w:cs="Arial"/>
+          <w:lang w:val="en-US"/>
+        </w:rPr>
+      </w:pPr>
+      <w:r>
+        <w:rPr>
+          <w:rFonts w:ascii="Arial" w:hAnsi="Arial" w:cs="Arial"/>
+          <w:lang w:val="en-US"/>
+        </w:rPr>
+        <w:t>'</w:t>
       </w:r>
       <w:proofErr w:type="spellStart"/>
-      <w:r>
-        <w:rPr>
-          <w:rFonts w:ascii="Arial" w:hAnsi="Arial" w:cs="Arial"/>
-          <w:lang w:val="en-US"/>
-        </w:rPr>
-        <w:t>min_impurity_decrease</w:t>
+      <w:proofErr w:type="gramStart"/>
+      <w:r>
+        <w:rPr>
+          <w:rFonts w:ascii="Arial" w:hAnsi="Arial" w:cs="Arial"/>
+          <w:lang w:val="en-US"/>
+        </w:rPr>
+        <w:t>min</w:t>
+      </w:r>
+      <w:proofErr w:type="gramEnd"/>
+      <w:r>
+        <w:rPr>
+          <w:rFonts w:ascii="Arial" w:hAnsi="Arial" w:cs="Arial"/>
+          <w:lang w:val="en-US"/>
+        </w:rPr>
+        <w:t>_impurity_decrease</w:t>
       </w:r>
       <w:proofErr w:type="spellEnd"/>
       <w:r>
@@ -5117,15 +6223,42 @@
           <w:rFonts w:ascii="Arial" w:hAnsi="Arial" w:cs="Arial"/>
           <w:lang w:val="en-US"/>
         </w:rPr>
-        <w:t>': [0.0, 0.01, 0.1], '</w:t>
+        <w:t xml:space="preserve">': [0.0, 0.01, 0.1], </w:t>
+      </w:r>
+    </w:p>
+    <w:p>
+      <w:pPr>
+        <w:pStyle w:val="PlainText"/>
+        <w:spacing w:line="360" w:lineRule="auto"/>
+        <w:jc w:val="both"/>
+        <w:rPr>
+          <w:rFonts w:ascii="Arial" w:hAnsi="Arial" w:cs="Arial"/>
+          <w:lang w:val="en-US"/>
+        </w:rPr>
+      </w:pPr>
+      <w:r>
+        <w:rPr>
+          <w:rFonts w:ascii="Arial" w:hAnsi="Arial" w:cs="Arial"/>
+          <w:lang w:val="en-US"/>
+        </w:rPr>
+        <w:t>'</w:t>
       </w:r>
       <w:proofErr w:type="spellStart"/>
-      <w:r>
-        <w:rPr>
-          <w:rFonts w:ascii="Arial" w:hAnsi="Arial" w:cs="Arial"/>
-          <w:lang w:val="en-US"/>
-        </w:rPr>
-        <w:t>max_leaf_nodes</w:t>
+      <w:proofErr w:type="gramStart"/>
+      <w:r>
+        <w:rPr>
+          <w:rFonts w:ascii="Arial" w:hAnsi="Arial" w:cs="Arial"/>
+          <w:lang w:val="en-US"/>
+        </w:rPr>
+        <w:t>max</w:t>
+      </w:r>
+      <w:proofErr w:type="gramEnd"/>
+      <w:r>
+        <w:rPr>
+          <w:rFonts w:ascii="Arial" w:hAnsi="Arial" w:cs="Arial"/>
+          <w:lang w:val="en-US"/>
+        </w:rPr>
+        <w:t>_leaf_nodes</w:t>
       </w:r>
       <w:proofErr w:type="spellEnd"/>
       <w:r>
@@ -5133,7 +6266,7 @@
           <w:rFonts w:ascii="Arial" w:hAnsi="Arial" w:cs="Arial"/>
           <w:lang w:val="en-US"/>
         </w:rPr>
-        <w:t>': [None, 10, 20])</w:t>
+        <w:t>': [None, 10, 20]</w:t>
       </w:r>
     </w:p>
     <w:p>
@@ -5209,25 +6342,53 @@
           <w:rFonts w:ascii="Arial" w:hAnsi="Arial" w:cs="Arial"/>
           <w:lang w:val="en-US"/>
         </w:rPr>
-        <w:t>The first Gradient Boosting model C.1, used the same modified data and default parameters, resulting in an F1-score of 0.70 with a balanced accuracy of 0.70.</w:t>
-      </w:r>
-    </w:p>
-    <w:p>
-      <w:pPr>
-        <w:pStyle w:val="PlainText"/>
-        <w:spacing w:line="360" w:lineRule="auto"/>
-        <w:jc w:val="both"/>
-        <w:rPr>
-          <w:rFonts w:ascii="Arial" w:hAnsi="Arial" w:cs="Arial"/>
-          <w:lang w:val="en-US"/>
-        </w:rPr>
-      </w:pPr>
-      <w:r>
-        <w:rPr>
-          <w:rFonts w:ascii="Arial" w:hAnsi="Arial" w:cs="Arial"/>
-          <w:lang w:val="en-US"/>
-        </w:rPr>
-        <w:t>Multiple grid searches combined, while keeping the determined best parameters, resulted in model C.2, these stayed the same as the model using default settings and achieved an F1-score of 0.70 with a balanced accuracy of 0.70.</w:t>
+        <w:t>The first Gradient Boosting model C.</w:t>
+      </w:r>
+      <w:r>
+        <w:rPr>
+          <w:rFonts w:ascii="Arial" w:hAnsi="Arial" w:cs="Arial"/>
+          <w:lang w:val="en-US"/>
+        </w:rPr>
+        <w:t>1</w:t>
+      </w:r>
+      <w:r>
+        <w:rPr>
+          <w:rFonts w:ascii="Arial" w:hAnsi="Arial" w:cs="Arial"/>
+          <w:lang w:val="en-US"/>
+        </w:rPr>
+        <w:t xml:space="preserve"> used the same modified data and default parameters, resulting in an F1-score of 0.70 with a balanced accuracy of 0.70.</w:t>
+      </w:r>
+    </w:p>
+    <w:p>
+      <w:pPr>
+        <w:pStyle w:val="PlainText"/>
+        <w:spacing w:line="360" w:lineRule="auto"/>
+        <w:jc w:val="both"/>
+        <w:rPr>
+          <w:rFonts w:ascii="Arial" w:hAnsi="Arial" w:cs="Arial"/>
+          <w:lang w:val="en-US"/>
+        </w:rPr>
+      </w:pPr>
+      <w:r>
+        <w:rPr>
+          <w:rFonts w:ascii="Arial" w:hAnsi="Arial" w:cs="Arial"/>
+          <w:lang w:val="en-US"/>
+        </w:rPr>
+        <w:t xml:space="preserve">Multiple grid searches combined, while keeping the </w:t>
+      </w:r>
+      <w:r>
+        <w:rPr>
+          <w:rFonts w:ascii="Arial" w:hAnsi="Arial" w:cs="Arial"/>
+          <w:lang w:val="en-US"/>
+        </w:rPr>
+        <w:t>best determined</w:t>
+      </w:r>
+      <w:r>
+        <w:rPr>
+          <w:rFonts w:ascii="Arial" w:hAnsi="Arial" w:cs="Arial"/>
+          <w:lang w:val="en-US"/>
+        </w:rPr>
+        <w:t xml:space="preserve"> parameters, resulted in model C.2, these stayed the same as the model using default settings and achieved an F1-score of 0.70 with a balanced accuracy of 0.70.</w:t>
       </w:r>
     </w:p>
     <w:p>
@@ -5500,12 +6661,21 @@
         <w:t>Interestingly, even after extensive testing, only one parameter seemed to have a meaningful impact on metrics. "</w:t>
       </w:r>
       <w:proofErr w:type="spellStart"/>
-      <w:r>
-        <w:rPr>
-          <w:rFonts w:ascii="Arial" w:hAnsi="Arial" w:cs="Arial"/>
-          <w:lang w:val="en-US"/>
-        </w:rPr>
-        <w:t>min_weight_fracton_leaf</w:t>
+      <w:proofErr w:type="gramStart"/>
+      <w:r>
+        <w:rPr>
+          <w:rFonts w:ascii="Arial" w:hAnsi="Arial" w:cs="Arial"/>
+          <w:lang w:val="en-US"/>
+        </w:rPr>
+        <w:t>min</w:t>
+      </w:r>
+      <w:proofErr w:type="gramEnd"/>
+      <w:r>
+        <w:rPr>
+          <w:rFonts w:ascii="Arial" w:hAnsi="Arial" w:cs="Arial"/>
+          <w:lang w:val="en-US"/>
+        </w:rPr>
+        <w:t>_weight_fracton_leaf</w:t>
       </w:r>
       <w:proofErr w:type="spellEnd"/>
       <w:r>
@@ -5544,19 +6714,49 @@
         </w:rPr>
         <w:t xml:space="preserve">Creating the next models based on a random forest </w:t>
       </w:r>
-      <w:r>
-        <w:rPr>
-          <w:rFonts w:ascii="Arial" w:hAnsi="Arial" w:cs="Arial"/>
-          <w:lang w:val="en-US"/>
-        </w:rPr>
-        <w:t>algorithm but</w:t>
-      </w:r>
-      <w:r>
-        <w:rPr>
-          <w:rFonts w:ascii="Arial" w:hAnsi="Arial" w:cs="Arial"/>
-          <w:lang w:val="en-US"/>
-        </w:rPr>
-        <w:t xml:space="preserve"> keeping the previous findings in mind. The initial small forest seemed to have mostly copied the individual trees previously made, as the results only start to differ past the third decimal point. Considering the first attempt at a forest was built around a smaller forest with strong learners, this outcome could have been predicted. The parameter tuning that followed was split into two approaches. The approach to refine the "robust" forest showed no improvement over the previous model. While expected, this confirms that the additional parameters available for tuning in a forest model did not affect decision-making.</w:t>
+      <w:proofErr w:type="gramStart"/>
+      <w:r>
+        <w:rPr>
+          <w:rFonts w:ascii="Arial" w:hAnsi="Arial" w:cs="Arial"/>
+          <w:lang w:val="en-US"/>
+        </w:rPr>
+        <w:t>algorithm</w:t>
+      </w:r>
+      <w:r>
+        <w:rPr>
+          <w:rFonts w:ascii="Arial" w:hAnsi="Arial" w:cs="Arial"/>
+          <w:lang w:val="en-US"/>
+        </w:rPr>
+        <w:t>,</w:t>
+      </w:r>
+      <w:r>
+        <w:rPr>
+          <w:rFonts w:ascii="Arial" w:hAnsi="Arial" w:cs="Arial"/>
+          <w:lang w:val="en-US"/>
+        </w:rPr>
+        <w:t xml:space="preserve"> but</w:t>
+      </w:r>
+      <w:proofErr w:type="gramEnd"/>
+      <w:r>
+        <w:rPr>
+          <w:rFonts w:ascii="Arial" w:hAnsi="Arial" w:cs="Arial"/>
+          <w:lang w:val="en-US"/>
+        </w:rPr>
+        <w:t xml:space="preserve"> keeping the previous findings in mind. The initial small forest seemed to have mostly copied the individual trees previously made, as the results only </w:t>
+      </w:r>
+      <w:r>
+        <w:rPr>
+          <w:rFonts w:ascii="Arial" w:hAnsi="Arial" w:cs="Arial"/>
+          <w:lang w:val="en-US"/>
+        </w:rPr>
+        <w:t>started</w:t>
+      </w:r>
+      <w:r>
+        <w:rPr>
+          <w:rFonts w:ascii="Arial" w:hAnsi="Arial" w:cs="Arial"/>
+          <w:lang w:val="en-US"/>
+        </w:rPr>
+        <w:t xml:space="preserve"> to differ past the third decimal point. Considering the first attempt at a forest was built around a smaller forest with strong learners, this outcome could have been predicted. The parameter tuning that followed was split into two approaches. The approach to refine the "robust" forest showed no improvement over the previous model. While expected, this confirms that the additional parameters available for tuning in a forest model did not affect decision-making.</w:t>
       </w:r>
     </w:p>
     <w:p>
@@ -5616,7 +6816,6 @@
         </w:rPr>
         <w:t xml:space="preserve">As the most complex and final model, gradient boosting was expected to perform the best or at least similarly to all the previous models. The </w:t>
       </w:r>
-      <w:proofErr w:type="spellStart"/>
       <w:r>
         <w:rPr>
           <w:rFonts w:ascii="Arial" w:hAnsi="Arial" w:cs="Arial"/>
@@ -5629,9 +6828,17 @@
           <w:rFonts w:ascii="Arial" w:hAnsi="Arial" w:cs="Arial"/>
           <w:lang w:val="en-US"/>
         </w:rPr>
+        <w:t xml:space="preserve"> </w:t>
+      </w:r>
+      <w:proofErr w:type="gramStart"/>
+      <w:r>
+        <w:rPr>
+          <w:rFonts w:ascii="Arial" w:hAnsi="Arial" w:cs="Arial"/>
+          <w:lang w:val="en-US"/>
+        </w:rPr>
         <w:t>however</w:t>
       </w:r>
-      <w:proofErr w:type="spellEnd"/>
+      <w:proofErr w:type="gramEnd"/>
       <w:r>
         <w:rPr>
           <w:rFonts w:ascii="Arial" w:hAnsi="Arial" w:cs="Arial"/>
@@ -5668,7 +6875,23 @@
           <w:rFonts w:ascii="Arial" w:hAnsi="Arial" w:cs="Arial"/>
           <w:lang w:val="en-US"/>
         </w:rPr>
-        <w:t xml:space="preserve">). In favor of learn set shrinkage and learn rate reduction, which were explained above, the concept of early stoppage has been neglected here. Early stopping could have allowed for more extensive parameter testing, as it can significantly reduce the train time for most runs. Other ways to more extensively test parameter combinations for gradient boosting could have been Bayesian search instead of the exhaustive grid search or the third-party framework OPTUNA. These issues were brought up and considered but deemed outside the scope of this project. There may be a configuration not explored with better performance. </w:t>
+        <w:t xml:space="preserve">). In favor of </w:t>
+      </w:r>
+      <w:proofErr w:type="gramStart"/>
+      <w:r>
+        <w:rPr>
+          <w:rFonts w:ascii="Arial" w:hAnsi="Arial" w:cs="Arial"/>
+          <w:lang w:val="en-US"/>
+        </w:rPr>
+        <w:t>learn</w:t>
+      </w:r>
+      <w:proofErr w:type="gramEnd"/>
+      <w:r>
+        <w:rPr>
+          <w:rFonts w:ascii="Arial" w:hAnsi="Arial" w:cs="Arial"/>
+          <w:lang w:val="en-US"/>
+        </w:rPr>
+        <w:t xml:space="preserve"> set shrinkage and learn rate reduction, which were explained above, the concept of early stoppage has been neglected here. Early stopping could have allowed for more extensive parameter testing, as it can significantly reduce the train time for most runs. Other ways to more extensively test parameter combinations for gradient boosting could have been Bayesian search instead of the exhaustive grid search or the third-party framework OPTUNA. These issues were brought up and considered but deemed outside the scope of this project. There may be a configuration not explored with better performance. </w:t>
       </w:r>
     </w:p>
     <w:p>
@@ -5881,7 +7104,37 @@
           <w:rFonts w:ascii="Arial" w:hAnsi="Arial" w:cs="Arial"/>
           <w:lang w:val="en-US"/>
         </w:rPr>
-        <w:t xml:space="preserve">This, combined with the low amount of features processed in training, would be an explanation as to why all models across the board struggle with recall while still achieving acceptable numbers compared to the original deep learning model. This seems to be an issue of the original model, as in the final test it achieved only a 56.7% rate of correct predictions for true positives but an 88% rate for true negatives, the previous versions also have a heavy bias towards true negatives. Reinforcing our belief that prostatectomy status plays a heavy role in </w:t>
+        <w:t xml:space="preserve">This, combined with the low </w:t>
+      </w:r>
+      <w:proofErr w:type="gramStart"/>
+      <w:r>
+        <w:rPr>
+          <w:rFonts w:ascii="Arial" w:hAnsi="Arial" w:cs="Arial"/>
+          <w:lang w:val="en-US"/>
+        </w:rPr>
+        <w:t>amount</w:t>
+      </w:r>
+      <w:proofErr w:type="gramEnd"/>
+      <w:r>
+        <w:rPr>
+          <w:rFonts w:ascii="Arial" w:hAnsi="Arial" w:cs="Arial"/>
+          <w:lang w:val="en-US"/>
+        </w:rPr>
+        <w:t xml:space="preserve"> of features processed in training, would be an explanation as to why all models across the board struggle with recall while still achieving acceptable numbers compared to the original deep learning model. This seems to be an issue of the original model</w:t>
+      </w:r>
+      <w:r>
+        <w:rPr>
+          <w:rFonts w:ascii="Arial" w:hAnsi="Arial" w:cs="Arial"/>
+          <w:lang w:val="en-US"/>
+        </w:rPr>
+        <w:t xml:space="preserve"> by Korb et al.</w:t>
+      </w:r>
+      <w:r>
+        <w:rPr>
+          <w:rFonts w:ascii="Arial" w:hAnsi="Arial" w:cs="Arial"/>
+          <w:lang w:val="en-US"/>
+        </w:rPr>
+        <w:t xml:space="preserve">, as in the final test it achieved only a 56.7% rate of correct predictions for true positives but an 88% rate for true negatives, the previous versions also have a heavy bias towards true negatives. Reinforcing our belief that prostatectomy status plays a heavy role in </w:t>
       </w:r>
       <w:r>
         <w:rPr>
@@ -6052,7 +7305,56 @@
           <w:rFonts w:ascii="Arial" w:hAnsi="Arial" w:cs="Arial"/>
           <w:lang w:val="en-US"/>
         </w:rPr>
-        <w:t xml:space="preserve">With complex problems like cancer detection, statistical methods will run into a hard limit for performance, also known as Bayes error rate. It describes a specific error limit for any classification problem due to outliers. This in turn means that, no matter how complex and detailed our model is, it won't be able to reach perfect/near-perfect performance. While we don't believe to have reached the overall limit for cancer detection, as shown in other papers. With the current data there may be a hard limit we are not able to surpass. </w:t>
+        <w:t>With complex problems like cancer detection, statistical methods will run into a hard limit for performance, also known as Bayes error rate. It describes a specific error limit for any classification problem due to outliers. This in turn means that, no matter how complex and detailed our model is, it won't be able to reach perfect/near-perfect performance. While we don't believe to have reached the overall limit for cancer detection, as shown in other papers. With the current data there may be a hard limit we are not able to surpass</w:t>
+      </w:r>
+      <w:r>
+        <w:rPr>
+          <w:rFonts w:ascii="Arial" w:hAnsi="Arial" w:cs="Arial"/>
+          <w:lang w:val="en-US"/>
+        </w:rPr>
+        <w:t xml:space="preserve"> </w:t>
+      </w:r>
+      <w:r>
+        <w:rPr>
+          <w:rFonts w:ascii="Arial" w:hAnsi="Arial" w:cs="Arial"/>
+          <w:lang w:val="en-US"/>
+        </w:rPr>
+        <w:fldChar w:fldCharType="begin"/>
+      </w:r>
+      <w:r>
+        <w:rPr>
+          <w:rFonts w:ascii="Arial" w:hAnsi="Arial" w:cs="Arial"/>
+          <w:lang w:val="en-US"/>
+        </w:rPr>
+        <w:instrText xml:space="preserve"> ADDIN ZOTERO_ITEM CSL_CITATION {"citationID":"QinF3L04","properties":{"formattedCitation":"[14]","plainCitation":"[14]","noteIndex":0},"citationItems":[{"id":67,"uris":["http://zotero.org/users/18889678/items/P5MTFXSH"],"itemData":{"id":67,"type":"chapter","abstract":"In order to motivate our study of statistical learning, we begin with a simple example. Suppose that we are statistical consultants hired by a client to investigate the association between advertising and sales of a particular product.","container-title":"An Introduction to Statistical Learning: with Applications in R","event-place":"New York, NY","ISBN":"978-1-0716-1418-1","language":"en","note":"DOI: 10.1007/978-1-0716-1418-1_2","page":"15-57","publisher":"Springer US","publisher-place":"New York, NY","source":"Springer Link","title":"Statistical Learning","URL":"https://doi.org/10.1007/978-1-0716-1418-1_2","author":[{"family":"James","given":"Gareth"},{"family":"Witten","given":"Daniela"},{"family":"Hastie","given":"Trevor"},{"family":"Tibshirani","given":"Robert"}],"editor":[{"family":"James","given":"Gareth"},{"family":"Witten","given":"Daniela"},{"family":"Hastie","given":"Trevor"},{"family":"Tibshirani","given":"Robert"}],"accessed":{"date-parts":[["2025",12,16]]},"issued":{"date-parts":[["2021"]]},"citation-key":"jamesStatisticalLearning2021"}}],"schema":"https://github.com/citation-style-language/schema/raw/master/csl-citation.json"} </w:instrText>
+      </w:r>
+      <w:r>
+        <w:rPr>
+          <w:rFonts w:ascii="Arial" w:hAnsi="Arial" w:cs="Arial"/>
+          <w:lang w:val="en-US"/>
+        </w:rPr>
+        <w:fldChar w:fldCharType="separate"/>
+      </w:r>
+      <w:r>
+        <w:rPr>
+          <w:rFonts w:ascii="Arial" w:hAnsi="Arial" w:cs="Arial"/>
+          <w:lang w:val="en-US"/>
+        </w:rPr>
+        <w:t>[14]</w:t>
+      </w:r>
+      <w:r>
+        <w:rPr>
+          <w:rFonts w:ascii="Arial" w:hAnsi="Arial" w:cs="Arial"/>
+          <w:lang w:val="en-US"/>
+        </w:rPr>
+        <w:fldChar w:fldCharType="end"/>
+      </w:r>
+      <w:r>
+        <w:rPr>
+          <w:rFonts w:ascii="Arial" w:hAnsi="Arial" w:cs="Arial"/>
+          <w:lang w:val="en-US"/>
+        </w:rPr>
+        <w:t xml:space="preserve">. </w:t>
       </w:r>
     </w:p>
     <w:p>
@@ -6079,7 +7381,19 @@
         <w:rPr>
           <w:lang w:val="en-US"/>
         </w:rPr>
-        <w:t>5 Conclusion</w:t>
+        <w:t>5</w:t>
+      </w:r>
+      <w:r>
+        <w:rPr>
+          <w:lang w:val="en-US"/>
+        </w:rPr>
+        <w:t>.</w:t>
+      </w:r>
+      <w:r>
+        <w:rPr>
+          <w:lang w:val="en-US"/>
+        </w:rPr>
+        <w:t xml:space="preserve"> Conclusion</w:t>
       </w:r>
     </w:p>
     <w:p>
@@ -6171,7 +7485,21 @@
           <w:rFonts w:ascii="Arial" w:hAnsi="Arial" w:cs="Arial"/>
           <w:lang w:val="en-US"/>
         </w:rPr>
-        <w:t xml:space="preserve">a deep learning model for the initial </w:t>
+        <w:t xml:space="preserve">a </w:t>
+      </w:r>
+      <w:r>
+        <w:rPr>
+          <w:rFonts w:ascii="Arial" w:hAnsi="Arial" w:cs="Arial"/>
+          <w:lang w:val="en-US"/>
+        </w:rPr>
+        <w:t>DL</w:t>
+      </w:r>
+      <w:r>
+        <w:rPr>
+          <w:rFonts w:ascii="Arial" w:hAnsi="Arial" w:cs="Arial"/>
+          <w:lang w:val="en-US"/>
+        </w:rPr>
+        <w:t xml:space="preserve"> model for the initial </w:t>
       </w:r>
       <w:r>
         <w:rPr>
@@ -6186,6 +7514,861 @@
           <w:lang w:val="en-US"/>
         </w:rPr>
         <w:t xml:space="preserve"> was not a bad choice.</w:t>
+      </w:r>
+    </w:p>
+    <w:p>
+      <w:pPr>
+        <w:rPr>
+          <w:rFonts w:ascii="Arial" w:hAnsi="Arial" w:cs="Arial"/>
+          <w:sz w:val="21"/>
+          <w:szCs w:val="21"/>
+          <w:lang w:val="en-US"/>
+        </w:rPr>
+      </w:pPr>
+      <w:r>
+        <w:rPr>
+          <w:rFonts w:ascii="Arial" w:hAnsi="Arial" w:cs="Arial"/>
+          <w:lang w:val="en-US"/>
+        </w:rPr>
+        <w:br w:type="page"/>
+      </w:r>
+    </w:p>
+    <w:p>
+      <w:pPr>
+        <w:pStyle w:val="Heading1"/>
+        <w:rPr>
+          <w:lang w:val="en-US"/>
+        </w:rPr>
+      </w:pPr>
+      <w:r>
+        <w:rPr>
+          <w:lang w:val="en-US"/>
+        </w:rPr>
+        <w:lastRenderedPageBreak/>
+        <w:t>6. Sources</w:t>
+      </w:r>
+    </w:p>
+    <w:p>
+      <w:pPr>
+        <w:rPr>
+          <w:lang w:val="en-US"/>
+        </w:rPr>
+      </w:pPr>
+    </w:p>
+    <w:p>
+      <w:pPr>
+        <w:pStyle w:val="Bibliography"/>
+        <w:rPr>
+          <w:rFonts w:ascii="Aptos" w:hAnsi="Aptos"/>
+          <w:lang w:val="en-US"/>
+        </w:rPr>
+      </w:pPr>
+      <w:r>
+        <w:rPr>
+          <w:lang w:val="en-US"/>
+        </w:rPr>
+        <w:fldChar w:fldCharType="begin"/>
+      </w:r>
+      <w:r>
+        <w:rPr>
+          <w:lang w:val="en-US"/>
+        </w:rPr>
+        <w:instrText xml:space="preserve"> ADDIN ZOTERO_BIBL {"uncited":[],"omitted":[],"custom":[]} CSL_BIBLIOGRAPHY </w:instrText>
+      </w:r>
+      <w:r>
+        <w:rPr>
+          <w:lang w:val="en-US"/>
+        </w:rPr>
+        <w:fldChar w:fldCharType="separate"/>
+      </w:r>
+      <w:r>
+        <w:rPr>
+          <w:rFonts w:ascii="Aptos" w:hAnsi="Aptos"/>
+          <w:lang w:val="en-US"/>
+        </w:rPr>
+        <w:t>1</w:t>
+      </w:r>
+      <w:proofErr w:type="gramStart"/>
+      <w:r>
+        <w:rPr>
+          <w:rFonts w:ascii="Aptos" w:hAnsi="Aptos"/>
+          <w:lang w:val="en-US"/>
+        </w:rPr>
+        <w:t xml:space="preserve">. </w:t>
+      </w:r>
+      <w:r>
+        <w:rPr>
+          <w:rFonts w:ascii="Aptos" w:hAnsi="Aptos"/>
+          <w:lang w:val="en-US"/>
+        </w:rPr>
+        <w:tab/>
+        <w:t>Bray</w:t>
+      </w:r>
+      <w:proofErr w:type="gramEnd"/>
+      <w:r>
+        <w:rPr>
+          <w:rFonts w:ascii="Aptos" w:hAnsi="Aptos"/>
+          <w:lang w:val="en-US"/>
+        </w:rPr>
+        <w:t xml:space="preserve">, F.; Ferlay, J.; Soerjomataram, I.; Siegel, R.L.; Torre, L.A.; Jemal, A. Global Cancer Statistics 2018: GLOBOCAN Estimates of Incidence and Mortality Worldwide for 36 Cancers in 185 Countries. </w:t>
+      </w:r>
+      <w:r>
+        <w:rPr>
+          <w:rFonts w:ascii="Aptos" w:hAnsi="Aptos"/>
+          <w:i/>
+          <w:iCs/>
+          <w:lang w:val="en-US"/>
+        </w:rPr>
+        <w:t>CA. Cancer J. Clin.</w:t>
+      </w:r>
+      <w:r>
+        <w:rPr>
+          <w:rFonts w:ascii="Aptos" w:hAnsi="Aptos"/>
+          <w:lang w:val="en-US"/>
+        </w:rPr>
+        <w:t xml:space="preserve"> </w:t>
+      </w:r>
+      <w:r>
+        <w:rPr>
+          <w:rFonts w:ascii="Aptos" w:hAnsi="Aptos"/>
+          <w:b/>
+          <w:bCs/>
+          <w:lang w:val="en-US"/>
+        </w:rPr>
+        <w:t>2018</w:t>
+      </w:r>
+      <w:r>
+        <w:rPr>
+          <w:rFonts w:ascii="Aptos" w:hAnsi="Aptos"/>
+          <w:lang w:val="en-US"/>
+        </w:rPr>
+        <w:t xml:space="preserve">, </w:t>
+      </w:r>
+      <w:r>
+        <w:rPr>
+          <w:rFonts w:ascii="Aptos" w:hAnsi="Aptos"/>
+          <w:i/>
+          <w:iCs/>
+          <w:lang w:val="en-US"/>
+        </w:rPr>
+        <w:t>68</w:t>
+      </w:r>
+      <w:r>
+        <w:rPr>
+          <w:rFonts w:ascii="Aptos" w:hAnsi="Aptos"/>
+          <w:lang w:val="en-US"/>
+        </w:rPr>
+        <w:t>, 394–424, doi:10.3322/caac.21492.</w:t>
+      </w:r>
+    </w:p>
+    <w:p>
+      <w:pPr>
+        <w:pStyle w:val="Bibliography"/>
+        <w:rPr>
+          <w:rFonts w:ascii="Aptos" w:hAnsi="Aptos"/>
+          <w:lang w:val="en-US"/>
+        </w:rPr>
+      </w:pPr>
+      <w:r>
+        <w:rPr>
+          <w:rFonts w:ascii="Aptos" w:hAnsi="Aptos"/>
+          <w:lang w:val="en-US"/>
+        </w:rPr>
+        <w:t xml:space="preserve">2. </w:t>
+      </w:r>
+      <w:r>
+        <w:rPr>
+          <w:rFonts w:ascii="Aptos" w:hAnsi="Aptos"/>
+          <w:lang w:val="en-US"/>
+        </w:rPr>
+        <w:tab/>
+        <w:t>Korb, M.; Efetürk, H.; Jedamzik, T.; Hartrampf, P.E.; Kosmala, A.; Serfling, S.E.; Dirk, R.; Michalski, K.; Buck, A.K.; Werner, R.A.; et al. Detection of Local Prostate Cancer Recurrence from PET/</w:t>
+      </w:r>
+      <w:proofErr w:type="gramStart"/>
+      <w:r>
+        <w:rPr>
+          <w:rFonts w:ascii="Aptos" w:hAnsi="Aptos"/>
+          <w:lang w:val="en-US"/>
+        </w:rPr>
+        <w:t>CT Scans</w:t>
+      </w:r>
+      <w:proofErr w:type="gramEnd"/>
+      <w:r>
+        <w:rPr>
+          <w:rFonts w:ascii="Aptos" w:hAnsi="Aptos"/>
+          <w:lang w:val="en-US"/>
+        </w:rPr>
+        <w:t xml:space="preserve"> Using Deep Learning. </w:t>
+      </w:r>
+      <w:r>
+        <w:rPr>
+          <w:rFonts w:ascii="Aptos" w:hAnsi="Aptos"/>
+          <w:i/>
+          <w:iCs/>
+          <w:lang w:val="en-US"/>
+        </w:rPr>
+        <w:t>Cancers</w:t>
+      </w:r>
+      <w:r>
+        <w:rPr>
+          <w:rFonts w:ascii="Aptos" w:hAnsi="Aptos"/>
+          <w:lang w:val="en-US"/>
+        </w:rPr>
+        <w:t xml:space="preserve"> </w:t>
+      </w:r>
+      <w:r>
+        <w:rPr>
+          <w:rFonts w:ascii="Aptos" w:hAnsi="Aptos"/>
+          <w:b/>
+          <w:bCs/>
+          <w:lang w:val="en-US"/>
+        </w:rPr>
+        <w:t>2025</w:t>
+      </w:r>
+      <w:r>
+        <w:rPr>
+          <w:rFonts w:ascii="Aptos" w:hAnsi="Aptos"/>
+          <w:lang w:val="en-US"/>
+        </w:rPr>
+        <w:t xml:space="preserve">, </w:t>
+      </w:r>
+      <w:r>
+        <w:rPr>
+          <w:rFonts w:ascii="Aptos" w:hAnsi="Aptos"/>
+          <w:i/>
+          <w:iCs/>
+          <w:lang w:val="en-US"/>
+        </w:rPr>
+        <w:t>17</w:t>
+      </w:r>
+      <w:r>
+        <w:rPr>
+          <w:rFonts w:ascii="Aptos" w:hAnsi="Aptos"/>
+          <w:lang w:val="en-US"/>
+        </w:rPr>
+        <w:t>, 1575, doi:10.3390/cancers17091575.</w:t>
+      </w:r>
+    </w:p>
+    <w:p>
+      <w:pPr>
+        <w:pStyle w:val="Bibliography"/>
+        <w:rPr>
+          <w:rFonts w:ascii="Aptos" w:hAnsi="Aptos"/>
+          <w:lang w:val="en-US"/>
+        </w:rPr>
+      </w:pPr>
+      <w:r>
+        <w:rPr>
+          <w:rFonts w:ascii="Aptos" w:hAnsi="Aptos"/>
+          <w:lang w:val="en-US"/>
+        </w:rPr>
+        <w:t>3</w:t>
+      </w:r>
+      <w:proofErr w:type="gramStart"/>
+      <w:r>
+        <w:rPr>
+          <w:rFonts w:ascii="Aptos" w:hAnsi="Aptos"/>
+          <w:lang w:val="en-US"/>
+        </w:rPr>
+        <w:t xml:space="preserve">. </w:t>
+      </w:r>
+      <w:r>
+        <w:rPr>
+          <w:rFonts w:ascii="Aptos" w:hAnsi="Aptos"/>
+          <w:lang w:val="en-US"/>
+        </w:rPr>
+        <w:tab/>
+        <w:t>Arita</w:t>
+      </w:r>
+      <w:proofErr w:type="gramEnd"/>
+      <w:r>
+        <w:rPr>
+          <w:rFonts w:ascii="Aptos" w:hAnsi="Aptos"/>
+          <w:lang w:val="en-US"/>
+        </w:rPr>
+        <w:t xml:space="preserve">, Y.; Roest, C.; Kwee, T.C.; Paudyal, R.; Lema-Dopico, A.; Fransen, S.; Hirahara, D.; Takaya, E.; Ueda, R.; Ruby, L.; et al. Advancements in Artificial Intelligence for Prostate Cancer: Optimizing Diagnosis, Treatment, and Prognostic Assessment. </w:t>
+      </w:r>
+      <w:r>
+        <w:rPr>
+          <w:rFonts w:ascii="Aptos" w:hAnsi="Aptos"/>
+          <w:i/>
+          <w:iCs/>
+          <w:lang w:val="en-US"/>
+        </w:rPr>
+        <w:t>Asian J. Urol.</w:t>
+      </w:r>
+      <w:r>
+        <w:rPr>
+          <w:rFonts w:ascii="Aptos" w:hAnsi="Aptos"/>
+          <w:lang w:val="en-US"/>
+        </w:rPr>
+        <w:t xml:space="preserve"> </w:t>
+      </w:r>
+      <w:r>
+        <w:rPr>
+          <w:rFonts w:ascii="Aptos" w:hAnsi="Aptos"/>
+          <w:b/>
+          <w:bCs/>
+          <w:lang w:val="en-US"/>
+        </w:rPr>
+        <w:t>2025</w:t>
+      </w:r>
+      <w:r>
+        <w:rPr>
+          <w:rFonts w:ascii="Aptos" w:hAnsi="Aptos"/>
+          <w:lang w:val="en-US"/>
+        </w:rPr>
+        <w:t xml:space="preserve">, </w:t>
+      </w:r>
+      <w:proofErr w:type="gramStart"/>
+      <w:r>
+        <w:rPr>
+          <w:rFonts w:ascii="Aptos" w:hAnsi="Aptos"/>
+          <w:lang w:val="en-US"/>
+        </w:rPr>
+        <w:t>doi:10.1016/j.ajur</w:t>
+      </w:r>
+      <w:proofErr w:type="gramEnd"/>
+      <w:r>
+        <w:rPr>
+          <w:rFonts w:ascii="Aptos" w:hAnsi="Aptos"/>
+          <w:lang w:val="en-US"/>
+        </w:rPr>
+        <w:t>.2024.12.001.</w:t>
+      </w:r>
+    </w:p>
+    <w:p>
+      <w:pPr>
+        <w:pStyle w:val="Bibliography"/>
+        <w:rPr>
+          <w:rFonts w:ascii="Aptos" w:hAnsi="Aptos"/>
+          <w:lang w:val="en-US"/>
+        </w:rPr>
+      </w:pPr>
+      <w:r>
+        <w:rPr>
+          <w:rFonts w:ascii="Aptos" w:hAnsi="Aptos"/>
+          <w:lang w:val="en-US"/>
+        </w:rPr>
+        <w:t xml:space="preserve">4. </w:t>
+      </w:r>
+      <w:r>
+        <w:rPr>
+          <w:rFonts w:ascii="Aptos" w:hAnsi="Aptos"/>
+          <w:lang w:val="en-US"/>
+        </w:rPr>
+        <w:tab/>
+        <w:t>Version Control with Git: Summary and Setup Available online: https://swcarpentry.github.io/git-novice/ (accessed on 16 December 2025).</w:t>
+      </w:r>
+    </w:p>
+    <w:p>
+      <w:pPr>
+        <w:pStyle w:val="Bibliography"/>
+        <w:rPr>
+          <w:rFonts w:ascii="Aptos" w:hAnsi="Aptos"/>
+          <w:lang w:val="en-US"/>
+        </w:rPr>
+      </w:pPr>
+      <w:r>
+        <w:rPr>
+          <w:rFonts w:ascii="Aptos" w:hAnsi="Aptos"/>
+          <w:lang w:val="en-US"/>
+        </w:rPr>
+        <w:t xml:space="preserve">5. </w:t>
+      </w:r>
+      <w:r>
+        <w:rPr>
+          <w:rFonts w:ascii="Aptos" w:hAnsi="Aptos"/>
+          <w:lang w:val="en-US"/>
+        </w:rPr>
+        <w:tab/>
+        <w:t>Scikit-Learn with MLflow | MLflow Available online: https://mlflow.org/docs/3.1.3/ml/traditional-ml/sklearn/guide/ (accessed on 16 December 2025).</w:t>
+      </w:r>
+    </w:p>
+    <w:p>
+      <w:pPr>
+        <w:pStyle w:val="Bibliography"/>
+        <w:rPr>
+          <w:rFonts w:ascii="Aptos" w:hAnsi="Aptos"/>
+          <w:lang w:val="en-US"/>
+        </w:rPr>
+      </w:pPr>
+      <w:r>
+        <w:rPr>
+          <w:rFonts w:ascii="Aptos" w:hAnsi="Aptos"/>
+          <w:lang w:val="en-US"/>
+        </w:rPr>
+        <w:t>6</w:t>
+      </w:r>
+      <w:proofErr w:type="gramStart"/>
+      <w:r>
+        <w:rPr>
+          <w:rFonts w:ascii="Aptos" w:hAnsi="Aptos"/>
+          <w:lang w:val="en-US"/>
+        </w:rPr>
+        <w:t xml:space="preserve">. </w:t>
+      </w:r>
+      <w:r>
+        <w:rPr>
+          <w:rFonts w:ascii="Aptos" w:hAnsi="Aptos"/>
+          <w:lang w:val="en-US"/>
+        </w:rPr>
+        <w:tab/>
+        <w:t>1</w:t>
+      </w:r>
+      <w:proofErr w:type="gramEnd"/>
+      <w:r>
+        <w:rPr>
+          <w:rFonts w:ascii="Aptos" w:hAnsi="Aptos"/>
+          <w:lang w:val="en-US"/>
+        </w:rPr>
+        <w:t>. Supervised Learning Available online: https://scikit-learn/stable/supervised_learning.html (accessed on 16 December 2025).</w:t>
+      </w:r>
+    </w:p>
+    <w:p>
+      <w:pPr>
+        <w:pStyle w:val="Bibliography"/>
+        <w:rPr>
+          <w:rFonts w:ascii="Aptos" w:hAnsi="Aptos"/>
+          <w:lang w:val="en-US"/>
+        </w:rPr>
+      </w:pPr>
+      <w:r>
+        <w:rPr>
+          <w:rFonts w:ascii="Aptos" w:hAnsi="Aptos"/>
+          <w:lang w:val="en-US"/>
+        </w:rPr>
+        <w:t>7</w:t>
+      </w:r>
+      <w:proofErr w:type="gramStart"/>
+      <w:r>
+        <w:rPr>
+          <w:rFonts w:ascii="Aptos" w:hAnsi="Aptos"/>
+          <w:lang w:val="en-US"/>
+        </w:rPr>
+        <w:t xml:space="preserve">. </w:t>
+      </w:r>
+      <w:r>
+        <w:rPr>
+          <w:rFonts w:ascii="Aptos" w:hAnsi="Aptos"/>
+          <w:lang w:val="en-US"/>
+        </w:rPr>
+        <w:tab/>
+        <w:t>Quinlan</w:t>
+      </w:r>
+      <w:proofErr w:type="gramEnd"/>
+      <w:r>
+        <w:rPr>
+          <w:rFonts w:ascii="Aptos" w:hAnsi="Aptos"/>
+          <w:lang w:val="en-US"/>
+        </w:rPr>
+        <w:t xml:space="preserve">, J.R. Induction of Decision Trees. </w:t>
+      </w:r>
+      <w:r>
+        <w:rPr>
+          <w:rFonts w:ascii="Aptos" w:hAnsi="Aptos"/>
+          <w:i/>
+          <w:iCs/>
+          <w:lang w:val="en-US"/>
+        </w:rPr>
+        <w:t>Mach. Learn.</w:t>
+      </w:r>
+      <w:r>
+        <w:rPr>
+          <w:rFonts w:ascii="Aptos" w:hAnsi="Aptos"/>
+          <w:lang w:val="en-US"/>
+        </w:rPr>
+        <w:t xml:space="preserve"> </w:t>
+      </w:r>
+      <w:r>
+        <w:rPr>
+          <w:rFonts w:ascii="Aptos" w:hAnsi="Aptos"/>
+          <w:b/>
+          <w:bCs/>
+          <w:lang w:val="en-US"/>
+        </w:rPr>
+        <w:t>1986</w:t>
+      </w:r>
+      <w:r>
+        <w:rPr>
+          <w:rFonts w:ascii="Aptos" w:hAnsi="Aptos"/>
+          <w:lang w:val="en-US"/>
+        </w:rPr>
+        <w:t xml:space="preserve">, </w:t>
+      </w:r>
+      <w:r>
+        <w:rPr>
+          <w:rFonts w:ascii="Aptos" w:hAnsi="Aptos"/>
+          <w:i/>
+          <w:iCs/>
+          <w:lang w:val="en-US"/>
+        </w:rPr>
+        <w:t>1</w:t>
+      </w:r>
+      <w:r>
+        <w:rPr>
+          <w:rFonts w:ascii="Aptos" w:hAnsi="Aptos"/>
+          <w:lang w:val="en-US"/>
+        </w:rPr>
+        <w:t>, 81–106, doi:10.1007/BF00116251.</w:t>
+      </w:r>
+    </w:p>
+    <w:p>
+      <w:pPr>
+        <w:pStyle w:val="Bibliography"/>
+        <w:rPr>
+          <w:rFonts w:ascii="Aptos" w:hAnsi="Aptos"/>
+          <w:lang w:val="en-US"/>
+        </w:rPr>
+      </w:pPr>
+      <w:r>
+        <w:rPr>
+          <w:rFonts w:ascii="Aptos" w:hAnsi="Aptos"/>
+          <w:lang w:val="en-US"/>
+        </w:rPr>
+        <w:t xml:space="preserve">8. </w:t>
+      </w:r>
+      <w:r>
+        <w:rPr>
+          <w:rFonts w:ascii="Aptos" w:hAnsi="Aptos"/>
+          <w:lang w:val="en-US"/>
+        </w:rPr>
+        <w:tab/>
+        <w:t>An Analysis of Model Evaluation with Cross-Validation: Techniques, Applications, and Recent Advances Available online: https://www.researchgate.net/publication/383955409_An_Analysis_of_Model_Evaluation_with_Cross-Validation_Techniques_Applications_and_Recent_Advances (accessed on 16 December 2025).</w:t>
+      </w:r>
+    </w:p>
+    <w:p>
+      <w:pPr>
+        <w:pStyle w:val="Bibliography"/>
+        <w:rPr>
+          <w:rFonts w:ascii="Aptos" w:hAnsi="Aptos"/>
+          <w:lang w:val="en-US"/>
+        </w:rPr>
+      </w:pPr>
+      <w:r>
+        <w:rPr>
+          <w:rFonts w:ascii="Aptos" w:hAnsi="Aptos"/>
+          <w:lang w:val="en-US"/>
+        </w:rPr>
+        <w:t xml:space="preserve">9. </w:t>
+      </w:r>
+      <w:r>
+        <w:rPr>
+          <w:rFonts w:ascii="Aptos" w:hAnsi="Aptos"/>
+          <w:lang w:val="en-US"/>
+        </w:rPr>
+        <w:tab/>
+        <w:t xml:space="preserve">Breiman, L. Random Forests. </w:t>
+      </w:r>
+      <w:r>
+        <w:rPr>
+          <w:rFonts w:ascii="Aptos" w:hAnsi="Aptos"/>
+          <w:i/>
+          <w:iCs/>
+          <w:lang w:val="en-US"/>
+        </w:rPr>
+        <w:t>Mach. Learn.</w:t>
+      </w:r>
+      <w:r>
+        <w:rPr>
+          <w:rFonts w:ascii="Aptos" w:hAnsi="Aptos"/>
+          <w:lang w:val="en-US"/>
+        </w:rPr>
+        <w:t xml:space="preserve"> </w:t>
+      </w:r>
+      <w:r>
+        <w:rPr>
+          <w:rFonts w:ascii="Aptos" w:hAnsi="Aptos"/>
+          <w:b/>
+          <w:bCs/>
+          <w:lang w:val="en-US"/>
+        </w:rPr>
+        <w:t>2001</w:t>
+      </w:r>
+      <w:r>
+        <w:rPr>
+          <w:rFonts w:ascii="Aptos" w:hAnsi="Aptos"/>
+          <w:lang w:val="en-US"/>
+        </w:rPr>
+        <w:t xml:space="preserve">, </w:t>
+      </w:r>
+      <w:r>
+        <w:rPr>
+          <w:rFonts w:ascii="Aptos" w:hAnsi="Aptos"/>
+          <w:i/>
+          <w:iCs/>
+          <w:lang w:val="en-US"/>
+        </w:rPr>
+        <w:t>45</w:t>
+      </w:r>
+      <w:r>
+        <w:rPr>
+          <w:rFonts w:ascii="Aptos" w:hAnsi="Aptos"/>
+          <w:lang w:val="en-US"/>
+        </w:rPr>
+        <w:t>, 5–32, doi:10.1023/A:1010933404324.</w:t>
+      </w:r>
+    </w:p>
+    <w:p>
+      <w:pPr>
+        <w:pStyle w:val="Bibliography"/>
+        <w:rPr>
+          <w:rFonts w:ascii="Aptos" w:hAnsi="Aptos"/>
+          <w:lang w:val="en-US"/>
+        </w:rPr>
+      </w:pPr>
+      <w:r>
+        <w:rPr>
+          <w:rFonts w:ascii="Aptos" w:hAnsi="Aptos"/>
+          <w:lang w:val="en-US"/>
+        </w:rPr>
+        <w:t xml:space="preserve">10. </w:t>
+      </w:r>
+      <w:r>
+        <w:rPr>
+          <w:rFonts w:ascii="Aptos" w:hAnsi="Aptos"/>
+          <w:lang w:val="en-US"/>
+        </w:rPr>
+        <w:tab/>
+        <w:t xml:space="preserve">Friedman, J.H. Greedy Function Approximation: A Gradient Boosting Machine. </w:t>
+      </w:r>
+      <w:r>
+        <w:rPr>
+          <w:rFonts w:ascii="Aptos" w:hAnsi="Aptos"/>
+          <w:i/>
+          <w:iCs/>
+          <w:lang w:val="en-US"/>
+        </w:rPr>
+        <w:t>Ann. Stat.</w:t>
+      </w:r>
+      <w:r>
+        <w:rPr>
+          <w:rFonts w:ascii="Aptos" w:hAnsi="Aptos"/>
+          <w:lang w:val="en-US"/>
+        </w:rPr>
+        <w:t xml:space="preserve"> </w:t>
+      </w:r>
+      <w:r>
+        <w:rPr>
+          <w:rFonts w:ascii="Aptos" w:hAnsi="Aptos"/>
+          <w:b/>
+          <w:bCs/>
+          <w:lang w:val="en-US"/>
+        </w:rPr>
+        <w:t>2001</w:t>
+      </w:r>
+      <w:r>
+        <w:rPr>
+          <w:rFonts w:ascii="Aptos" w:hAnsi="Aptos"/>
+          <w:lang w:val="en-US"/>
+        </w:rPr>
+        <w:t xml:space="preserve">, </w:t>
+      </w:r>
+      <w:r>
+        <w:rPr>
+          <w:rFonts w:ascii="Aptos" w:hAnsi="Aptos"/>
+          <w:i/>
+          <w:iCs/>
+          <w:lang w:val="en-US"/>
+        </w:rPr>
+        <w:t>29</w:t>
+      </w:r>
+      <w:r>
+        <w:rPr>
+          <w:rFonts w:ascii="Aptos" w:hAnsi="Aptos"/>
+          <w:lang w:val="en-US"/>
+        </w:rPr>
+        <w:t>, 1189–1232, doi:10.1214/aos/1013203451.</w:t>
+      </w:r>
+    </w:p>
+    <w:p>
+      <w:pPr>
+        <w:pStyle w:val="Bibliography"/>
+        <w:rPr>
+          <w:rFonts w:ascii="Aptos" w:hAnsi="Aptos"/>
+          <w:lang w:val="en-US"/>
+        </w:rPr>
+      </w:pPr>
+      <w:r>
+        <w:rPr>
+          <w:rFonts w:ascii="Aptos" w:hAnsi="Aptos"/>
+          <w:lang w:val="en-US"/>
+        </w:rPr>
+        <w:t xml:space="preserve">11. </w:t>
+      </w:r>
+      <w:r>
+        <w:rPr>
+          <w:rFonts w:ascii="Aptos" w:hAnsi="Aptos"/>
+          <w:lang w:val="en-US"/>
+        </w:rPr>
+        <w:tab/>
+        <w:t>Chen, T.; Guestrin, C. XGBoost: A Scalable Tree Boosting System. In Proceedings of the Proceedings of the 22nd ACM SIGKDD International Conference on Knowledge Discovery and Data Mining; ACM: San Francisco California USA, August 13 2016; pp. 785–794.</w:t>
+      </w:r>
+    </w:p>
+    <w:p>
+      <w:pPr>
+        <w:pStyle w:val="Bibliography"/>
+        <w:rPr>
+          <w:rFonts w:ascii="Aptos" w:hAnsi="Aptos"/>
+          <w:lang w:val="en-US"/>
+        </w:rPr>
+      </w:pPr>
+      <w:r>
+        <w:rPr>
+          <w:rFonts w:ascii="Aptos" w:hAnsi="Aptos"/>
+          <w:lang w:val="en-US"/>
+        </w:rPr>
+        <w:lastRenderedPageBreak/>
+        <w:t xml:space="preserve">12. </w:t>
+      </w:r>
+      <w:r>
+        <w:rPr>
+          <w:rFonts w:ascii="Aptos" w:hAnsi="Aptos"/>
+          <w:lang w:val="en-US"/>
+        </w:rPr>
+        <w:tab/>
+        <w:t xml:space="preserve">James, G.; Witten, D.; Hastie, T.; Tibshirani, R. Tree-Based Methods. In </w:t>
+      </w:r>
+      <w:r>
+        <w:rPr>
+          <w:rFonts w:ascii="Aptos" w:hAnsi="Aptos"/>
+          <w:i/>
+          <w:iCs/>
+          <w:lang w:val="en-US"/>
+        </w:rPr>
+        <w:t>An Introduction to Statistical Learning: with Applications in R</w:t>
+      </w:r>
+      <w:r>
+        <w:rPr>
+          <w:rFonts w:ascii="Aptos" w:hAnsi="Aptos"/>
+          <w:lang w:val="en-US"/>
+        </w:rPr>
+        <w:t>; James, G., Witten, D., Hastie, T., Tibshirani, R., Eds.; Springer US: New York, NY, 2021; pp. 327–365 ISBN 978-1-0716-1418-1.</w:t>
+      </w:r>
+    </w:p>
+    <w:p>
+      <w:pPr>
+        <w:pStyle w:val="Bibliography"/>
+        <w:rPr>
+          <w:rFonts w:ascii="Aptos" w:hAnsi="Aptos"/>
+          <w:lang w:val="en-US"/>
+        </w:rPr>
+      </w:pPr>
+      <w:r>
+        <w:rPr>
+          <w:rFonts w:ascii="Aptos" w:hAnsi="Aptos"/>
+          <w:lang w:val="en-US"/>
+        </w:rPr>
+        <w:t xml:space="preserve">13. </w:t>
+      </w:r>
+      <w:r>
+        <w:rPr>
+          <w:rFonts w:ascii="Aptos" w:hAnsi="Aptos"/>
+          <w:lang w:val="en-US"/>
+        </w:rPr>
+        <w:tab/>
+        <w:t xml:space="preserve">Ogunsanya, M.; Isichei, J.; Desai, S. Grid Search Hyperparameter Tuning in Additive Manufacturing Processes. </w:t>
+      </w:r>
+      <w:r>
+        <w:rPr>
+          <w:rFonts w:ascii="Aptos" w:hAnsi="Aptos"/>
+          <w:i/>
+          <w:iCs/>
+          <w:lang w:val="en-US"/>
+        </w:rPr>
+        <w:t>Manuf. Lett.</w:t>
+      </w:r>
+      <w:r>
+        <w:rPr>
+          <w:rFonts w:ascii="Aptos" w:hAnsi="Aptos"/>
+          <w:lang w:val="en-US"/>
+        </w:rPr>
+        <w:t xml:space="preserve"> </w:t>
+      </w:r>
+      <w:r>
+        <w:rPr>
+          <w:rFonts w:ascii="Aptos" w:hAnsi="Aptos"/>
+          <w:b/>
+          <w:bCs/>
+          <w:lang w:val="en-US"/>
+        </w:rPr>
+        <w:t>2023</w:t>
+      </w:r>
+      <w:r>
+        <w:rPr>
+          <w:rFonts w:ascii="Aptos" w:hAnsi="Aptos"/>
+          <w:lang w:val="en-US"/>
+        </w:rPr>
+        <w:t xml:space="preserve">, </w:t>
+      </w:r>
+      <w:r>
+        <w:rPr>
+          <w:rFonts w:ascii="Aptos" w:hAnsi="Aptos"/>
+          <w:i/>
+          <w:iCs/>
+          <w:lang w:val="en-US"/>
+        </w:rPr>
+        <w:t>35</w:t>
+      </w:r>
+      <w:r>
+        <w:rPr>
+          <w:rFonts w:ascii="Aptos" w:hAnsi="Aptos"/>
+          <w:lang w:val="en-US"/>
+        </w:rPr>
+        <w:t>, 1031–1042, doi:10.1016/j.mfglet.2023.08.056.</w:t>
+      </w:r>
+    </w:p>
+    <w:p>
+      <w:pPr>
+        <w:pStyle w:val="Bibliography"/>
+        <w:rPr>
+          <w:rFonts w:ascii="Aptos" w:hAnsi="Aptos"/>
+          <w:lang w:val="en-US"/>
+        </w:rPr>
+      </w:pPr>
+      <w:r>
+        <w:rPr>
+          <w:rFonts w:ascii="Aptos" w:hAnsi="Aptos"/>
+          <w:lang w:val="en-US"/>
+        </w:rPr>
+        <w:t xml:space="preserve">14. </w:t>
+      </w:r>
+      <w:r>
+        <w:rPr>
+          <w:rFonts w:ascii="Aptos" w:hAnsi="Aptos"/>
+          <w:lang w:val="en-US"/>
+        </w:rPr>
+        <w:tab/>
+        <w:t xml:space="preserve">James, G.; Witten, D.; Hastie, T.; Tibshirani, R. Statistical Learning. In </w:t>
+      </w:r>
+      <w:r>
+        <w:rPr>
+          <w:rFonts w:ascii="Aptos" w:hAnsi="Aptos"/>
+          <w:i/>
+          <w:iCs/>
+          <w:lang w:val="en-US"/>
+        </w:rPr>
+        <w:t>An Introduction to Statistical Learning: with Applications in R</w:t>
+      </w:r>
+      <w:r>
+        <w:rPr>
+          <w:rFonts w:ascii="Aptos" w:hAnsi="Aptos"/>
+          <w:lang w:val="en-US"/>
+        </w:rPr>
+        <w:t>; James, G., Witten, D., Hastie, T., Tibshirani, R., Eds.; Springer US: New York, NY, 2021; pp. 15–57 ISBN 978-1-0716-1418-1.</w:t>
+      </w:r>
+    </w:p>
+    <w:p>
+      <w:pPr>
+        <w:rPr>
+          <w:lang w:val="en-US"/>
+        </w:rPr>
+      </w:pPr>
+      <w:r>
+        <w:rPr>
+          <w:lang w:val="en-US"/>
+        </w:rPr>
+        <w:fldChar w:fldCharType="end"/>
       </w:r>
     </w:p>
     <w:sectPr>
@@ -6973,6 +9156,14 @@
       <w:szCs w:val="22"/>
     </w:rPr>
   </w:style>
+  <w:style w:type="paragraph" w:styleId="Bibliography">
+    <w:name w:val="Bibliography"/>
+    <w:basedOn w:val="Normal"/>
+    <w:next w:val="Normal"/>
+    <w:uiPriority w:val="37"/>
+    <w:unhideWhenUsed/>
+    <w:rsid w:val="007F104C"/>
+  </w:style>
 </w:styles>
 </file>
 

</xml_diff>